<commit_message>
Added more content to FSD.docx
</commit_message>
<xml_diff>
--- a/FSD.docx
+++ b/FSD.docx
@@ -235,7 +235,7 @@
     </w:p>
     <w:p>
       <w:pPr>
-        <w:pStyle w:val="Contents1"/>
+        <w:pStyle w:val="Contents3"/>
         <w:tabs>
           <w:tab w:val="right" w:pos="9638" w:leader="dot"/>
         </w:tabs>
@@ -245,7 +245,7 @@
         <w:fldChar w:fldCharType="begin"/>
       </w:r>
       <w:r>
-        <w:instrText> TOC \f \o "1-9" \h</w:instrText>
+        <w:instrText> TOC \f \t "Heading 3,1,Heading 2,2,Heading 1,3,Heading,10" \h</w:instrText>
       </w:r>
       <w:r>
         <w:fldChar w:fldCharType="separate"/>
@@ -253,7 +253,7 @@
       <w:hyperlink w:anchor="__RefHeading___Toc421_1973351091">
         <w:r>
           <w:rPr>
-            <w:rStyle w:val="IndexLink"/>
+            <w:rStyle w:val="Style"/>
           </w:rPr>
           <w:t>1. General Overview</w:t>
           <w:tab/>
@@ -263,7 +263,7 @@
     </w:p>
     <w:p>
       <w:pPr>
-        <w:pStyle w:val="Contents3"/>
+        <w:pStyle w:val="Contents1"/>
         <w:tabs>
           <w:tab w:val="right" w:pos="9638" w:leader="dot"/>
         </w:tabs>
@@ -272,13 +272,146 @@
       <w:hyperlink w:anchor="__RefHeading___Toc423_1973351091">
         <w:r>
           <w:rPr>
-            <w:rStyle w:val="IndexLink"/>
+            <w:rStyle w:val="Style"/>
           </w:rPr>
           <w:t>1.1 Application description</w:t>
           <w:tab/>
           <w:t>2</w:t>
         </w:r>
       </w:hyperlink>
+    </w:p>
+    <w:p>
+      <w:pPr>
+        <w:pStyle w:val="Contents1"/>
+        <w:tabs>
+          <w:tab w:val="right" w:pos="9638" w:leader="dot"/>
+        </w:tabs>
+        <w:rPr/>
+      </w:pPr>
+      <w:hyperlink w:anchor="__RefHeading___Toc42_1316878792">
+        <w:r>
+          <w:rPr>
+            <w:rStyle w:val="Style"/>
+          </w:rPr>
+          <w:t>1.2 Use case (diagram)</w:t>
+          <w:tab/>
+          <w:t>2</w:t>
+        </w:r>
+      </w:hyperlink>
+    </w:p>
+    <w:p>
+      <w:pPr>
+        <w:pStyle w:val="Contents1"/>
+        <w:tabs>
+          <w:tab w:val="right" w:pos="9638" w:leader="dot"/>
+        </w:tabs>
+        <w:rPr/>
+      </w:pPr>
+      <w:hyperlink w:anchor="__RefHeading___Toc44_1316878792">
+        <w:r>
+          <w:rPr>
+            <w:rStyle w:val="Style"/>
+          </w:rPr>
+          <w:t>1.3 User stories</w:t>
+          <w:tab/>
+          <w:t>3</w:t>
+        </w:r>
+      </w:hyperlink>
+    </w:p>
+    <w:p>
+      <w:pPr>
+        <w:pStyle w:val="Contents10"/>
+        <w:tabs>
+          <w:tab w:val="right" w:pos="9638" w:leader="dot"/>
+        </w:tabs>
+        <w:rPr/>
+      </w:pPr>
+      <w:hyperlink w:anchor="__RefHeading___Toc150_1316878792">
+        <w:r>
+          <w:rPr>
+            <w:rStyle w:val="Style"/>
+          </w:rPr>
+          <w:t>Basestory</w:t>
+          <w:tab/>
+          <w:t>3</w:t>
+        </w:r>
+      </w:hyperlink>
+    </w:p>
+    <w:p>
+      <w:pPr>
+        <w:pStyle w:val="Contents10"/>
+        <w:tabs>
+          <w:tab w:val="right" w:pos="9638" w:leader="dot"/>
+        </w:tabs>
+        <w:rPr/>
+      </w:pPr>
+      <w:hyperlink w:anchor="__RefHeading___Toc152_1316878792">
+        <w:r>
+          <w:rPr>
+            <w:rStyle w:val="Style"/>
+          </w:rPr>
+          <w:t>Inflow/Outflow</w:t>
+          <w:tab/>
+          <w:t>3</w:t>
+        </w:r>
+      </w:hyperlink>
+    </w:p>
+    <w:p>
+      <w:pPr>
+        <w:pStyle w:val="Contents10"/>
+        <w:tabs>
+          <w:tab w:val="right" w:pos="9638" w:leader="dot"/>
+        </w:tabs>
+        <w:rPr/>
+      </w:pPr>
+      <w:hyperlink w:anchor="__RefHeading___Toc154_1316878792">
+        <w:r>
+          <w:rPr>
+            <w:rStyle w:val="Style"/>
+          </w:rPr>
+          <w:t>Summing up</w:t>
+          <w:tab/>
+          <w:t>3</w:t>
+        </w:r>
+      </w:hyperlink>
+    </w:p>
+    <w:p>
+      <w:pPr>
+        <w:pStyle w:val="Contents10"/>
+        <w:tabs>
+          <w:tab w:val="right" w:pos="9638" w:leader="dot"/>
+        </w:tabs>
+        <w:rPr/>
+      </w:pPr>
+      <w:hyperlink w:anchor="__RefHeading___Toc156_1316878792">
+        <w:r>
+          <w:rPr>
+            <w:rStyle w:val="Style"/>
+          </w:rPr>
+          <w:t>Managing inventory</w:t>
+          <w:tab/>
+          <w:t>3</w:t>
+        </w:r>
+      </w:hyperlink>
+    </w:p>
+    <w:p>
+      <w:pPr>
+        <w:pStyle w:val="Contents10"/>
+        <w:tabs>
+          <w:tab w:val="right" w:pos="9638" w:leader="dot"/>
+        </w:tabs>
+        <w:rPr/>
+      </w:pPr>
+      <w:hyperlink w:anchor="__RefHeading___Toc158_1316878792">
+        <w:r>
+          <w:rPr>
+            <w:rStyle w:val="Style"/>
+          </w:rPr>
+          <w:t>Creating reports for the tax office</w:t>
+          <w:tab/>
+          <w:t>3</w:t>
+        </w:r>
+      </w:hyperlink>
       <w:r>
         <w:fldChar w:fldCharType="end"/>
       </w:r>
@@ -348,13 +481,58 @@
         <w:spacing w:before="140" w:after="120"/>
         <w:rPr/>
       </w:pPr>
-      <w:r>
-        <w:rPr/>
-        <w:t xml:space="preserve">1.2 </w:t>
-      </w:r>
-      <w:r>
-        <w:rPr/>
-        <w:t>Use case (diagram)</w:t>
+      <w:bookmarkStart w:id="2" w:name="__RefHeading___Toc42_1316878792"/>
+      <w:bookmarkEnd w:id="2"/>
+      <w:r>
+        <w:drawing>
+          <wp:anchor behindDoc="0" distT="0" distB="0" distL="0" distR="0" simplePos="0" locked="0" layoutInCell="1" allowOverlap="1" relativeHeight="2">
+            <wp:simplePos x="0" y="0"/>
+            <wp:positionH relativeFrom="column">
+              <wp:posOffset>854710</wp:posOffset>
+            </wp:positionH>
+            <wp:positionV relativeFrom="paragraph">
+              <wp:posOffset>321945</wp:posOffset>
+            </wp:positionV>
+            <wp:extent cx="4543425" cy="3562350"/>
+            <wp:effectExtent l="0" t="0" r="0" b="0"/>
+            <wp:wrapSquare wrapText="largest"/>
+            <wp:docPr id="1" name="Image1" descr=""/>
+            <wp:cNvGraphicFramePr>
+              <a:graphicFrameLocks xmlns:a="http://schemas.openxmlformats.org/drawingml/2006/main" noChangeAspect="1"/>
+            </wp:cNvGraphicFramePr>
+            <a:graphic xmlns:a="http://schemas.openxmlformats.org/drawingml/2006/main">
+              <a:graphicData uri="http://schemas.openxmlformats.org/drawingml/2006/picture">
+                <pic:pic xmlns:pic="http://schemas.openxmlformats.org/drawingml/2006/picture">
+                  <pic:nvPicPr>
+                    <pic:cNvPr id="1" name="Image1" descr=""/>
+                    <pic:cNvPicPr>
+                      <a:picLocks noChangeAspect="1" noChangeArrowheads="1"/>
+                    </pic:cNvPicPr>
+                  </pic:nvPicPr>
+                  <pic:blipFill>
+                    <a:blip r:embed="rId2"/>
+                    <a:stretch>
+                      <a:fillRect/>
+                    </a:stretch>
+                  </pic:blipFill>
+                  <pic:spPr bwMode="auto">
+                    <a:xfrm>
+                      <a:off x="0" y="0"/>
+                      <a:ext cx="4543425" cy="3562350"/>
+                    </a:xfrm>
+                    <a:prstGeom prst="rect">
+                      <a:avLst/>
+                    </a:prstGeom>
+                  </pic:spPr>
+                </pic:pic>
+              </a:graphicData>
+            </a:graphic>
+          </wp:anchor>
+        </w:drawing>
+      </w:r>
+      <w:r>
+        <w:rPr/>
+        <w:t>1.2 Use case (diagram)</w:t>
       </w:r>
     </w:p>
     <w:p>
@@ -376,6 +554,8 @@
         <w:spacing w:before="140" w:after="120"/>
         <w:rPr/>
       </w:pPr>
+      <w:bookmarkStart w:id="3" w:name="__RefHeading___Toc44_1316878792"/>
+      <w:bookmarkEnd w:id="3"/>
       <w:r>
         <w:rPr/>
         <w:t>1.3 User stories</w:t>
@@ -386,6 +566,8 @@
         <w:pStyle w:val="Heading"/>
         <w:rPr/>
       </w:pPr>
+      <w:bookmarkStart w:id="4" w:name="__RefHeading___Toc150_1316878792"/>
+      <w:bookmarkEnd w:id="4"/>
       <w:r>
         <w:rPr/>
         <w:t>Basestory</w:t>
@@ -406,6 +588,8 @@
         <w:pStyle w:val="Heading"/>
         <w:rPr/>
       </w:pPr>
+      <w:bookmarkStart w:id="5" w:name="__RefHeading___Toc152_1316878792"/>
+      <w:bookmarkEnd w:id="5"/>
       <w:r>
         <w:rPr/>
         <w:t>Inflow/Outflow</w:t>
@@ -426,6 +610,8 @@
         <w:pStyle w:val="Heading"/>
         <w:rPr/>
       </w:pPr>
+      <w:bookmarkStart w:id="6" w:name="__RefHeading___Toc154_1316878792"/>
+      <w:bookmarkEnd w:id="6"/>
       <w:r>
         <w:rPr/>
         <w:t>Summing up</w:t>
@@ -439,7 +625,348 @@
       </w:pPr>
       <w:r>
         <w:rPr/>
-        <w:t>A user wants to summarize his inflow/outflow in a simple and useful way. Scrooge allows him to do this by clicking a prominently placed button.</w:t>
+        <w:t xml:space="preserve">A user wants to summarize his inflow/outflow in a simple and useful way. Scrooge allows him to do this by clicking a prominently placed button </w:t>
+      </w:r>
+      <w:r>
+        <w:rPr/>
+        <w:t>or looking directly at the summarization tab</w:t>
+      </w:r>
+      <w:r>
+        <w:rPr/>
+        <w:t>.</w:t>
+      </w:r>
+    </w:p>
+    <w:p>
+      <w:pPr>
+        <w:pStyle w:val="Heading"/>
+        <w:rPr/>
+      </w:pPr>
+      <w:bookmarkStart w:id="7" w:name="__RefHeading___Toc156_1316878792"/>
+      <w:bookmarkEnd w:id="7"/>
+      <w:r>
+        <w:rPr/>
+        <w:t>Managing inventory</w:t>
+      </w:r>
+    </w:p>
+    <w:p>
+      <w:pPr>
+        <w:pStyle w:val="TextBody"/>
+        <w:rPr/>
+      </w:pPr>
+      <w:r>
+        <w:rPr/>
+        <w:t>A user wants to manage his inventory digitally. Scrooge allows him to do so in an officially recognized way using the inventory tab.</w:t>
+      </w:r>
+    </w:p>
+    <w:p>
+      <w:pPr>
+        <w:pStyle w:val="Heading"/>
+        <w:rPr/>
+      </w:pPr>
+      <w:bookmarkStart w:id="8" w:name="__RefHeading___Toc158_1316878792"/>
+      <w:bookmarkEnd w:id="8"/>
+      <w:r>
+        <w:rPr/>
+        <w:t>Creating reports for the tax office</w:t>
+      </w:r>
+    </w:p>
+    <w:p>
+      <w:pPr>
+        <w:pStyle w:val="TextBody"/>
+        <w:rPr/>
+      </w:pPr>
+      <w:r>
+        <w:rPr/>
+        <w:t>A user wants to create an official report for the taxation office. Scrooge allows him to do this by combining reports in an officially recognized format. To do this, he goes to the report tab, from where he can even export the report in a machine-readable way or print it directly.</w:t>
+      </w:r>
+      <w:r>
+        <w:br w:type="page"/>
+      </w:r>
+    </w:p>
+    <w:p>
+      <w:pPr>
+        <w:pStyle w:val="Heading1"/>
+        <w:rPr/>
+      </w:pPr>
+      <w:r>
+        <w:rPr/>
+        <w:t>2. Architecture overview</w:t>
+      </w:r>
+    </w:p>
+    <w:p>
+      <w:pPr>
+        <w:pStyle w:val="Heading3"/>
+        <w:rPr/>
+      </w:pPr>
+      <w:r>
+        <w:rPr/>
+        <w:t>2.1 Basic architecture discussion</w:t>
+      </w:r>
+    </w:p>
+    <w:p>
+      <w:pPr>
+        <w:pStyle w:val="TextBody"/>
+        <w:rPr/>
+      </w:pPr>
+      <w:r>
+        <w:rPr/>
+        <w:t>Scrooge will use a pseudo-microservice architecture. The well-known microservice architecture will provide the flexibility to add modules to the program in a simple way while the “pseudo” part is important for performance reasons, meaning that services will not communicate over a message bus in a standardized format but instead communicate directly.</w:t>
+      </w:r>
+    </w:p>
+    <w:p>
+      <w:pPr>
+        <w:pStyle w:val="Heading3"/>
+        <w:rPr/>
+      </w:pPr>
+      <w:r>
+        <w:rPr/>
+        <w:t>2.2 Service definition</w:t>
+      </w:r>
+    </w:p>
+    <w:p>
+      <w:pPr>
+        <w:pStyle w:val="TextBody"/>
+        <w:rPr/>
+      </w:pPr>
+      <w:r>
+        <w:rPr/>
+        <w:t>A service in Scrooge will not be a separated process, instead it will be defined as a .NET class implementing a simple interface for basic communication. These can be loaded from the same assembly or library files located in a special location.</w:t>
+      </w:r>
+    </w:p>
+    <w:p>
+      <w:pPr>
+        <w:pStyle w:val="Heading3"/>
+        <w:rPr/>
+      </w:pPr>
+      <w:r>
+        <w:rPr/>
+        <w:t>2.3 Service discovery</w:t>
+      </w:r>
+    </w:p>
+    <w:p>
+      <w:pPr>
+        <w:pStyle w:val="TextBody"/>
+        <w:rPr/>
+      </w:pPr>
+      <w:r>
+        <w:rPr/>
+        <w:t>Service discovery will be provided by a central service controller (CSC) class. Services can register themselves on initialization and then be found using type-searching. The CSC will provide a service using one of these distribution techniques: First-only, Last-only, Round-Robin; defaulting to Last-only.</w:t>
+      </w:r>
+    </w:p>
+    <w:p>
+      <w:pPr>
+        <w:pStyle w:val="TextBody"/>
+        <w:rPr/>
+      </w:pPr>
+      <w:r>
+        <w:rPr/>
+        <w:t>Code examples for this behavior from a services perspective would be:</w:t>
+      </w:r>
+    </w:p>
+    <w:p>
+      <w:pPr>
+        <w:pStyle w:val="TextBody"/>
+        <w:rPr>
+          <w:rFonts w:ascii="Courier New" w:hAnsi="Courier New"/>
+        </w:rPr>
+      </w:pPr>
+      <w:r>
+        <w:rPr>
+          <w:rFonts w:ascii="Courier New" w:hAnsi="Courier New"/>
+        </w:rPr>
+        <w:tab/>
+        <w:t>ServiceController.Register(this);</w:t>
+      </w:r>
+    </w:p>
+    <w:p>
+      <w:pPr>
+        <w:pStyle w:val="TextBody"/>
+        <w:rPr>
+          <w:rFonts w:ascii="Courier New" w:hAnsi="Courier New"/>
+        </w:rPr>
+      </w:pPr>
+      <w:r>
+        <w:rPr>
+          <w:rFonts w:ascii="Courier New" w:hAnsi="Courier New"/>
+        </w:rPr>
+        <w:tab/>
+        <w:t>...</w:t>
+      </w:r>
+    </w:p>
+    <w:p>
+      <w:pPr>
+        <w:pStyle w:val="TextBody"/>
+        <w:rPr>
+          <w:rFonts w:ascii="Courier New" w:hAnsi="Courier New"/>
+        </w:rPr>
+      </w:pPr>
+      <w:r>
+        <w:rPr>
+          <w:rFonts w:ascii="Courier New" w:hAnsi="Courier New"/>
+        </w:rPr>
+        <w:tab/>
+        <w:t>ServiceController.GetService(typeof(</w:t>
+      </w:r>
+      <w:r>
+        <w:rPr>
+          <w:rFonts w:ascii="Courier New" w:hAnsi="Courier New"/>
+        </w:rPr>
+        <w:t>I</w:t>
+      </w:r>
+      <w:r>
+        <w:rPr>
+          <w:rFonts w:ascii="Courier New" w:hAnsi="Courier New"/>
+        </w:rPr>
+        <w:t>FooBarService));</w:t>
+      </w:r>
+    </w:p>
+    <w:p>
+      <w:pPr>
+        <w:pStyle w:val="Heading3"/>
+        <w:rPr/>
+      </w:pPr>
+      <w:r>
+        <w:rPr/>
+        <w:t>2.4 Service communication</w:t>
+      </w:r>
+    </w:p>
+    <w:p>
+      <w:pPr>
+        <w:pStyle w:val="TextBody"/>
+        <w:rPr/>
+      </w:pPr>
+      <w:r>
+        <w:rPr/>
+        <w:t>Services will communicate directly, disregarding the need for a performance-heavy message bus. This will happen through service interfaces, which can be received from the CSC.</w:t>
+      </w:r>
+    </w:p>
+    <w:p>
+      <w:pPr>
+        <w:pStyle w:val="Heading3"/>
+        <w:rPr/>
+      </w:pPr>
+      <w:r>
+        <w:rPr/>
+        <w:t>2.5 Important services</w:t>
+      </w:r>
+    </w:p>
+    <w:p>
+      <w:pPr>
+        <w:pStyle w:val="TextBody"/>
+        <w:numPr>
+          <w:ilvl w:val="0"/>
+          <w:numId w:val="1"/>
+        </w:numPr>
+        <w:rPr/>
+      </w:pPr>
+      <w:r>
+        <w:rPr/>
+        <w:t>GUI service: Provide basic GUI functions</w:t>
+      </w:r>
+    </w:p>
+    <w:p>
+      <w:pPr>
+        <w:pStyle w:val="TextBody"/>
+        <w:numPr>
+          <w:ilvl w:val="0"/>
+          <w:numId w:val="1"/>
+        </w:numPr>
+        <w:rPr/>
+      </w:pPr>
+      <w:r>
+        <w:rPr/>
+        <w:t>Storage service: Provide an interface to the backend-database</w:t>
+      </w:r>
+    </w:p>
+    <w:p>
+      <w:pPr>
+        <w:pStyle w:val="TextBody"/>
+        <w:numPr>
+          <w:ilvl w:val="0"/>
+          <w:numId w:val="1"/>
+        </w:numPr>
+        <w:rPr/>
+      </w:pPr>
+      <w:r>
+        <w:rPr/>
+        <w:t>Report services: Generate different reports from finance data</w:t>
+      </w:r>
+    </w:p>
+    <w:p>
+      <w:pPr>
+        <w:pStyle w:val="TextBody"/>
+        <w:numPr>
+          <w:ilvl w:val="0"/>
+          <w:numId w:val="1"/>
+        </w:numPr>
+        <w:rPr/>
+      </w:pPr>
+      <w:r>
+        <w:rPr/>
+        <w:t>Calculation services: Calculate different summarizations from finance data</w:t>
+      </w:r>
+    </w:p>
+    <w:p>
+      <w:pPr>
+        <w:pStyle w:val="TextBody"/>
+        <w:rPr/>
+      </w:pPr>
+      <w:r>
+        <w:rPr/>
+      </w:r>
+      <w:r>
+        <w:br w:type="page"/>
+      </w:r>
+    </w:p>
+    <w:p>
+      <w:pPr>
+        <w:pStyle w:val="Heading1"/>
+        <w:rPr/>
+      </w:pPr>
+      <w:r>
+        <w:rPr/>
+        <w:t>3 Technology overview</w:t>
+      </w:r>
+    </w:p>
+    <w:p>
+      <w:pPr>
+        <w:pStyle w:val="Heading3"/>
+        <w:rPr/>
+      </w:pPr>
+      <w:r>
+        <w:rPr/>
+        <w:t>3.1 Frontend</w:t>
+      </w:r>
+    </w:p>
+    <w:p>
+      <w:pPr>
+        <w:pStyle w:val="TextBody"/>
+        <w:rPr/>
+      </w:pPr>
+      <w:r>
+        <w:rPr/>
+        <w:t>The user interface will be created using the Microsoft WPF Framework. This will provide clean separation between design and code while providing a modern look at the same time.</w:t>
+      </w:r>
+    </w:p>
+    <w:p>
+      <w:pPr>
+        <w:pStyle w:val="Heading3"/>
+        <w:rPr/>
+      </w:pPr>
+      <w:r>
+        <w:rPr/>
+        <w:t>3.2 Backend</w:t>
+      </w:r>
+    </w:p>
+    <w:p>
+      <w:pPr>
+        <w:pStyle w:val="TextBody"/>
+        <w:spacing w:before="0" w:after="140"/>
+        <w:rPr/>
+      </w:pPr>
+      <w:r>
+        <w:rPr/>
+        <w:t>The data will be stored in a SQLite database. It will be accessed using Microsoft Entity Framework, version 6 (stable). The database will be created using code-first techniques, meaning that manual SQL statement dispatching is not required.</w:t>
       </w:r>
     </w:p>
     <w:sectPr>
@@ -453,6 +980,282 @@
     </w:sectPr>
   </w:body>
 </w:document>
+</file>
+
+<file path=word/numbering.xml><?xml version="1.0" encoding="utf-8"?>
+<w:numbering xmlns:w="http://schemas.openxmlformats.org/wordprocessingml/2006/main" xmlns:o="urn:schemas-microsoft-com:office:office" xmlns:r="http://schemas.openxmlformats.org/officeDocument/2006/relationships" xmlns:v="urn:schemas-microsoft-com:vml">
+  <w:abstractNum w:abstractNumId="1">
+    <w:lvl w:ilvl="0">
+      <w:start w:val="1"/>
+      <w:numFmt w:val="bullet"/>
+      <w:lvlText w:val=""/>
+      <w:lvlJc w:val="left"/>
+      <w:pPr>
+        <w:tabs>
+          <w:tab w:val="num" w:pos="720"/>
+        </w:tabs>
+        <w:ind w:left="720" w:hanging="360"/>
+      </w:pPr>
+      <w:rPr>
+        <w:rFonts w:ascii="Symbol" w:hAnsi="Symbol" w:cs="Symbol" w:hint="default"/>
+        <w:rFonts w:cs="OpenSymbol"/>
+      </w:rPr>
+    </w:lvl>
+    <w:lvl w:ilvl="1">
+      <w:start w:val="1"/>
+      <w:numFmt w:val="bullet"/>
+      <w:lvlText w:val="◦"/>
+      <w:lvlJc w:val="left"/>
+      <w:pPr>
+        <w:tabs>
+          <w:tab w:val="num" w:pos="1080"/>
+        </w:tabs>
+        <w:ind w:left="1080" w:hanging="360"/>
+      </w:pPr>
+      <w:rPr>
+        <w:rFonts w:ascii="OpenSymbol" w:hAnsi="OpenSymbol" w:cs="OpenSymbol" w:hint="default"/>
+        <w:rFonts w:cs="OpenSymbol"/>
+      </w:rPr>
+    </w:lvl>
+    <w:lvl w:ilvl="2">
+      <w:start w:val="1"/>
+      <w:numFmt w:val="bullet"/>
+      <w:lvlText w:val="▪"/>
+      <w:lvlJc w:val="left"/>
+      <w:pPr>
+        <w:tabs>
+          <w:tab w:val="num" w:pos="1440"/>
+        </w:tabs>
+        <w:ind w:left="1440" w:hanging="360"/>
+      </w:pPr>
+      <w:rPr>
+        <w:rFonts w:ascii="OpenSymbol" w:hAnsi="OpenSymbol" w:cs="OpenSymbol" w:hint="default"/>
+        <w:rFonts w:cs="OpenSymbol"/>
+      </w:rPr>
+    </w:lvl>
+    <w:lvl w:ilvl="3">
+      <w:start w:val="1"/>
+      <w:numFmt w:val="bullet"/>
+      <w:lvlText w:val=""/>
+      <w:lvlJc w:val="left"/>
+      <w:pPr>
+        <w:tabs>
+          <w:tab w:val="num" w:pos="1800"/>
+        </w:tabs>
+        <w:ind w:left="1800" w:hanging="360"/>
+      </w:pPr>
+      <w:rPr>
+        <w:rFonts w:ascii="Symbol" w:hAnsi="Symbol" w:cs="Symbol" w:hint="default"/>
+        <w:rFonts w:cs="OpenSymbol"/>
+      </w:rPr>
+    </w:lvl>
+    <w:lvl w:ilvl="4">
+      <w:start w:val="1"/>
+      <w:numFmt w:val="bullet"/>
+      <w:lvlText w:val="◦"/>
+      <w:lvlJc w:val="left"/>
+      <w:pPr>
+        <w:tabs>
+          <w:tab w:val="num" w:pos="2160"/>
+        </w:tabs>
+        <w:ind w:left="2160" w:hanging="360"/>
+      </w:pPr>
+      <w:rPr>
+        <w:rFonts w:ascii="OpenSymbol" w:hAnsi="OpenSymbol" w:cs="OpenSymbol" w:hint="default"/>
+        <w:rFonts w:cs="OpenSymbol"/>
+      </w:rPr>
+    </w:lvl>
+    <w:lvl w:ilvl="5">
+      <w:start w:val="1"/>
+      <w:numFmt w:val="bullet"/>
+      <w:lvlText w:val="▪"/>
+      <w:lvlJc w:val="left"/>
+      <w:pPr>
+        <w:tabs>
+          <w:tab w:val="num" w:pos="2520"/>
+        </w:tabs>
+        <w:ind w:left="2520" w:hanging="360"/>
+      </w:pPr>
+      <w:rPr>
+        <w:rFonts w:ascii="OpenSymbol" w:hAnsi="OpenSymbol" w:cs="OpenSymbol" w:hint="default"/>
+        <w:rFonts w:cs="OpenSymbol"/>
+      </w:rPr>
+    </w:lvl>
+    <w:lvl w:ilvl="6">
+      <w:start w:val="1"/>
+      <w:numFmt w:val="bullet"/>
+      <w:lvlText w:val=""/>
+      <w:lvlJc w:val="left"/>
+      <w:pPr>
+        <w:tabs>
+          <w:tab w:val="num" w:pos="2880"/>
+        </w:tabs>
+        <w:ind w:left="2880" w:hanging="360"/>
+      </w:pPr>
+      <w:rPr>
+        <w:rFonts w:ascii="Symbol" w:hAnsi="Symbol" w:cs="Symbol" w:hint="default"/>
+        <w:rFonts w:cs="OpenSymbol"/>
+      </w:rPr>
+    </w:lvl>
+    <w:lvl w:ilvl="7">
+      <w:start w:val="1"/>
+      <w:numFmt w:val="bullet"/>
+      <w:lvlText w:val="◦"/>
+      <w:lvlJc w:val="left"/>
+      <w:pPr>
+        <w:tabs>
+          <w:tab w:val="num" w:pos="3240"/>
+        </w:tabs>
+        <w:ind w:left="3240" w:hanging="360"/>
+      </w:pPr>
+      <w:rPr>
+        <w:rFonts w:ascii="OpenSymbol" w:hAnsi="OpenSymbol" w:cs="OpenSymbol" w:hint="default"/>
+        <w:rFonts w:cs="OpenSymbol"/>
+      </w:rPr>
+    </w:lvl>
+    <w:lvl w:ilvl="8">
+      <w:start w:val="1"/>
+      <w:numFmt w:val="bullet"/>
+      <w:lvlText w:val="▪"/>
+      <w:lvlJc w:val="left"/>
+      <w:pPr>
+        <w:tabs>
+          <w:tab w:val="num" w:pos="3600"/>
+        </w:tabs>
+        <w:ind w:left="3600" w:hanging="360"/>
+      </w:pPr>
+      <w:rPr>
+        <w:rFonts w:ascii="OpenSymbol" w:hAnsi="OpenSymbol" w:cs="OpenSymbol" w:hint="default"/>
+        <w:rFonts w:cs="OpenSymbol"/>
+      </w:rPr>
+    </w:lvl>
+  </w:abstractNum>
+  <w:abstractNum w:abstractNumId="2">
+    <w:lvl w:ilvl="0">
+      <w:start w:val="1"/>
+      <w:numFmt w:val="none"/>
+      <w:suff w:val="nothing"/>
+      <w:lvlText w:val=""/>
+      <w:lvlJc w:val="left"/>
+      <w:pPr>
+        <w:tabs>
+          <w:tab w:val="num" w:pos="432"/>
+        </w:tabs>
+        <w:ind w:left="432" w:hanging="432"/>
+      </w:pPr>
+    </w:lvl>
+    <w:lvl w:ilvl="1">
+      <w:start w:val="1"/>
+      <w:numFmt w:val="none"/>
+      <w:suff w:val="nothing"/>
+      <w:lvlText w:val=""/>
+      <w:lvlJc w:val="left"/>
+      <w:pPr>
+        <w:tabs>
+          <w:tab w:val="num" w:pos="576"/>
+        </w:tabs>
+        <w:ind w:left="576" w:hanging="576"/>
+      </w:pPr>
+    </w:lvl>
+    <w:lvl w:ilvl="2">
+      <w:start w:val="1"/>
+      <w:numFmt w:val="none"/>
+      <w:suff w:val="nothing"/>
+      <w:lvlText w:val=""/>
+      <w:lvlJc w:val="left"/>
+      <w:pPr>
+        <w:tabs>
+          <w:tab w:val="num" w:pos="720"/>
+        </w:tabs>
+        <w:ind w:left="720" w:hanging="720"/>
+      </w:pPr>
+    </w:lvl>
+    <w:lvl w:ilvl="3">
+      <w:start w:val="1"/>
+      <w:numFmt w:val="none"/>
+      <w:suff w:val="nothing"/>
+      <w:lvlText w:val=""/>
+      <w:lvlJc w:val="left"/>
+      <w:pPr>
+        <w:tabs>
+          <w:tab w:val="num" w:pos="864"/>
+        </w:tabs>
+        <w:ind w:left="864" w:hanging="864"/>
+      </w:pPr>
+    </w:lvl>
+    <w:lvl w:ilvl="4">
+      <w:start w:val="1"/>
+      <w:numFmt w:val="none"/>
+      <w:suff w:val="nothing"/>
+      <w:lvlText w:val=""/>
+      <w:lvlJc w:val="left"/>
+      <w:pPr>
+        <w:tabs>
+          <w:tab w:val="num" w:pos="1008"/>
+        </w:tabs>
+        <w:ind w:left="1008" w:hanging="1008"/>
+      </w:pPr>
+    </w:lvl>
+    <w:lvl w:ilvl="5">
+      <w:start w:val="1"/>
+      <w:numFmt w:val="none"/>
+      <w:suff w:val="nothing"/>
+      <w:lvlText w:val=""/>
+      <w:lvlJc w:val="left"/>
+      <w:pPr>
+        <w:tabs>
+          <w:tab w:val="num" w:pos="1152"/>
+        </w:tabs>
+        <w:ind w:left="1152" w:hanging="1152"/>
+      </w:pPr>
+    </w:lvl>
+    <w:lvl w:ilvl="6">
+      <w:start w:val="1"/>
+      <w:numFmt w:val="none"/>
+      <w:suff w:val="nothing"/>
+      <w:lvlText w:val=""/>
+      <w:lvlJc w:val="left"/>
+      <w:pPr>
+        <w:tabs>
+          <w:tab w:val="num" w:pos="1296"/>
+        </w:tabs>
+        <w:ind w:left="1296" w:hanging="1296"/>
+      </w:pPr>
+    </w:lvl>
+    <w:lvl w:ilvl="7">
+      <w:start w:val="1"/>
+      <w:numFmt w:val="none"/>
+      <w:suff w:val="nothing"/>
+      <w:lvlText w:val=""/>
+      <w:lvlJc w:val="left"/>
+      <w:pPr>
+        <w:tabs>
+          <w:tab w:val="num" w:pos="1440"/>
+        </w:tabs>
+        <w:ind w:left="1440" w:hanging="1440"/>
+      </w:pPr>
+    </w:lvl>
+    <w:lvl w:ilvl="8">
+      <w:start w:val="1"/>
+      <w:numFmt w:val="none"/>
+      <w:suff w:val="nothing"/>
+      <w:lvlText w:val=""/>
+      <w:lvlJc w:val="left"/>
+      <w:pPr>
+        <w:tabs>
+          <w:tab w:val="num" w:pos="1584"/>
+        </w:tabs>
+        <w:ind w:left="1584" w:hanging="1584"/>
+      </w:pPr>
+    </w:lvl>
+  </w:abstractNum>
+  <w:num w:numId="1">
+    <w:abstractNumId w:val="1"/>
+  </w:num>
+  <w:num w:numId="2">
+    <w:abstractNumId w:val="2"/>
+  </w:num>
+</w:numbering>
 </file>
 
 <file path=word/styles.xml><?xml version="1.0" encoding="utf-8"?>
@@ -589,6 +1392,13 @@
     <w:qFormat/>
     <w:rPr/>
   </w:style>
+  <w:style w:type="character" w:styleId="Bullets">
+    <w:name w:val="Bullets"/>
+    <w:qFormat/>
+    <w:rPr>
+      <w:rFonts w:ascii="OpenSymbol" w:hAnsi="OpenSymbol" w:eastAsia="OpenSymbol" w:cs="OpenSymbol"/>
+    </w:rPr>
+  </w:style>
   <w:style w:type="paragraph" w:styleId="Heading">
     <w:name w:val="Heading"/>
     <w:basedOn w:val="Normal"/>
@@ -855,5 +1665,20 @@
     <w:pPr/>
     <w:rPr/>
   </w:style>
+  <w:style w:type="paragraph" w:styleId="Contents4">
+    <w:name w:val="Contents 4"/>
+    <w:basedOn w:val="Index"/>
+    <w:pPr/>
+    <w:rPr/>
+  </w:style>
+  <w:style w:type="paragraph" w:styleId="Contents10">
+    <w:name w:val="Contents 10"/>
+    <w:basedOn w:val="Index"/>
+    <w:qFormat/>
+    <w:pPr/>
+    <w:rPr>
+      <w:sz w:val="20"/>
+    </w:rPr>
+  </w:style>
 </w:styles>
 </file>
</xml_diff>

<commit_message>
First iteration of FSD done
</commit_message>
<xml_diff>
--- a/FSD.docx
+++ b/FSD.docx
@@ -245,7 +245,7 @@
         <w:fldChar w:fldCharType="begin"/>
       </w:r>
       <w:r>
-        <w:instrText> TOC \f \t "Heading 3,1,Heading 2,2,Heading 1,3,Heading,10" \h</w:instrText>
+        <w:instrText> TOC \f \t "Heading 3,1,Heading 2,2,Heading 1,3" \h</w:instrText>
       </w:r>
       <w:r>
         <w:fldChar w:fldCharType="separate"/>
@@ -320,96 +320,172 @@
     </w:p>
     <w:p>
       <w:pPr>
-        <w:pStyle w:val="Contents10"/>
+        <w:pStyle w:val="Contents3"/>
         <w:tabs>
           <w:tab w:val="right" w:pos="9638" w:leader="dot"/>
         </w:tabs>
         <w:rPr/>
       </w:pPr>
-      <w:hyperlink w:anchor="__RefHeading___Toc150_1316878792">
+      <w:hyperlink w:anchor="__RefHeading___Toc146_1369344316">
         <w:r>
           <w:rPr>
             <w:rStyle w:val="Style"/>
           </w:rPr>
-          <w:t>Basestory</w:t>
+          <w:t>2. Architecture overview</w:t>
           <w:tab/>
-          <w:t>3</w:t>
+          <w:t>4</w:t>
         </w:r>
       </w:hyperlink>
     </w:p>
     <w:p>
       <w:pPr>
-        <w:pStyle w:val="Contents10"/>
+        <w:pStyle w:val="Contents1"/>
         <w:tabs>
           <w:tab w:val="right" w:pos="9638" w:leader="dot"/>
         </w:tabs>
         <w:rPr/>
       </w:pPr>
-      <w:hyperlink w:anchor="__RefHeading___Toc152_1316878792">
+      <w:hyperlink w:anchor="__RefHeading___Toc148_1369344316">
         <w:r>
           <w:rPr>
             <w:rStyle w:val="Style"/>
           </w:rPr>
-          <w:t>Inflow/Outflow</w:t>
+          <w:t>2.1 Basic architecture discussion</w:t>
           <w:tab/>
-          <w:t>3</w:t>
+          <w:t>4</w:t>
         </w:r>
       </w:hyperlink>
     </w:p>
     <w:p>
       <w:pPr>
-        <w:pStyle w:val="Contents10"/>
+        <w:pStyle w:val="Contents1"/>
         <w:tabs>
           <w:tab w:val="right" w:pos="9638" w:leader="dot"/>
         </w:tabs>
         <w:rPr/>
       </w:pPr>
-      <w:hyperlink w:anchor="__RefHeading___Toc154_1316878792">
+      <w:hyperlink w:anchor="__RefHeading___Toc150_1369344316">
         <w:r>
           <w:rPr>
             <w:rStyle w:val="Style"/>
           </w:rPr>
-          <w:t>Summing up</w:t>
+          <w:t>2.2 Service definition</w:t>
           <w:tab/>
-          <w:t>3</w:t>
+          <w:t>4</w:t>
         </w:r>
       </w:hyperlink>
     </w:p>
     <w:p>
       <w:pPr>
-        <w:pStyle w:val="Contents10"/>
+        <w:pStyle w:val="Contents1"/>
         <w:tabs>
           <w:tab w:val="right" w:pos="9638" w:leader="dot"/>
         </w:tabs>
         <w:rPr/>
       </w:pPr>
-      <w:hyperlink w:anchor="__RefHeading___Toc156_1316878792">
+      <w:hyperlink w:anchor="__RefHeading___Toc152_1369344316">
         <w:r>
           <w:rPr>
             <w:rStyle w:val="Style"/>
           </w:rPr>
-          <w:t>Managing inventory</w:t>
+          <w:t>2.3 Service discovery</w:t>
           <w:tab/>
-          <w:t>3</w:t>
+          <w:t>4</w:t>
         </w:r>
       </w:hyperlink>
     </w:p>
     <w:p>
       <w:pPr>
-        <w:pStyle w:val="Contents10"/>
+        <w:pStyle w:val="Contents1"/>
         <w:tabs>
           <w:tab w:val="right" w:pos="9638" w:leader="dot"/>
         </w:tabs>
         <w:rPr/>
       </w:pPr>
-      <w:hyperlink w:anchor="__RefHeading___Toc158_1316878792">
+      <w:hyperlink w:anchor="__RefHeading___Toc154_1369344316">
         <w:r>
           <w:rPr>
             <w:rStyle w:val="Style"/>
           </w:rPr>
-          <w:t>Creating reports for the tax office</w:t>
+          <w:t>2.4 Service communication</w:t>
           <w:tab/>
-          <w:t>3</w:t>
+          <w:t>4</w:t>
+        </w:r>
+      </w:hyperlink>
+    </w:p>
+    <w:p>
+      <w:pPr>
+        <w:pStyle w:val="Contents1"/>
+        <w:tabs>
+          <w:tab w:val="right" w:pos="9638" w:leader="dot"/>
+        </w:tabs>
+        <w:rPr/>
+      </w:pPr>
+      <w:hyperlink w:anchor="__RefHeading___Toc156_1369344316">
+        <w:r>
+          <w:rPr>
+            <w:rStyle w:val="Style"/>
+          </w:rPr>
+          <w:t>2.5 Important services</w:t>
+          <w:tab/>
+          <w:t>4</w:t>
+        </w:r>
+      </w:hyperlink>
+    </w:p>
+    <w:p>
+      <w:pPr>
+        <w:pStyle w:val="Contents3"/>
+        <w:tabs>
+          <w:tab w:val="right" w:pos="9638" w:leader="dot"/>
+        </w:tabs>
+        <w:rPr/>
+      </w:pPr>
+      <w:hyperlink w:anchor="__RefHeading___Toc158_1369344316">
+        <w:r>
+          <w:rPr>
+            <w:rStyle w:val="Style"/>
+          </w:rPr>
+          <w:t>3 Technology overview</w:t>
+          <w:tab/>
+          <w:t>5</w:t>
+        </w:r>
+      </w:hyperlink>
+    </w:p>
+    <w:p>
+      <w:pPr>
+        <w:pStyle w:val="Contents1"/>
+        <w:tabs>
+          <w:tab w:val="right" w:pos="9638" w:leader="dot"/>
+        </w:tabs>
+        <w:rPr/>
+      </w:pPr>
+      <w:hyperlink w:anchor="__RefHeading___Toc160_1369344316">
+        <w:r>
+          <w:rPr>
+            <w:rStyle w:val="Style"/>
+          </w:rPr>
+          <w:t>3.1 Frontend</w:t>
+          <w:tab/>
+          <w:t>5</w:t>
+        </w:r>
+      </w:hyperlink>
+    </w:p>
+    <w:p>
+      <w:pPr>
+        <w:pStyle w:val="Contents1"/>
+        <w:tabs>
+          <w:tab w:val="right" w:pos="9638" w:leader="dot"/>
+        </w:tabs>
+        <w:rPr/>
+      </w:pPr>
+      <w:hyperlink w:anchor="__RefHeading___Toc162_1369344316">
+        <w:r>
+          <w:rPr>
+            <w:rStyle w:val="Style"/>
+          </w:rPr>
+          <w:t>3.2 Backend</w:t>
+          <w:tab/>
+          <w:t>5</w:t>
         </w:r>
       </w:hyperlink>
       <w:r>
@@ -532,7 +608,11 @@
       </w:r>
       <w:r>
         <w:rPr/>
-        <w:t>1.2 Use case (diagram)</w:t>
+        <w:t>1</w:t>
+      </w:r>
+      <w:r>
+        <w:rPr/>
+        <w:t>.2 Use case (diagram)</w:t>
       </w:r>
     </w:p>
     <w:p>
@@ -625,15 +705,7 @@
       </w:pPr>
       <w:r>
         <w:rPr/>
-        <w:t xml:space="preserve">A user wants to summarize his inflow/outflow in a simple and useful way. Scrooge allows him to do this by clicking a prominently placed button </w:t>
-      </w:r>
-      <w:r>
-        <w:rPr/>
-        <w:t>or looking directly at the summarization tab</w:t>
-      </w:r>
-      <w:r>
-        <w:rPr/>
-        <w:t>.</w:t>
+        <w:t>A user wants to summarize his inflow/outflow in a simple and useful way. Scrooge allows him to do this by clicking a prominently placed button or looking directly at the summarization tab.</w:t>
       </w:r>
     </w:p>
     <w:p>
@@ -690,7 +762,11 @@
       </w:pPr>
       <w:r>
         <w:rPr/>
-        <w:t>2. Architecture overview</w:t>
+        <w:t>2</w:t>
+      </w:r>
+      <w:r>
+        <w:rPr/>
+        <w:t xml:space="preserve"> Technology overview</w:t>
       </w:r>
     </w:p>
     <w:p>
@@ -698,9 +774,243 @@
         <w:pStyle w:val="Heading3"/>
         <w:rPr/>
       </w:pPr>
-      <w:r>
-        <w:rPr/>
-        <w:t>2.1 Basic architecture discussion</w:t>
+      <w:bookmarkStart w:id="9" w:name="__RefHeading___Toc160_1369344316"/>
+      <w:bookmarkEnd w:id="9"/>
+      <w:r>
+        <w:rPr/>
+        <w:t>2</w:t>
+      </w:r>
+      <w:r>
+        <w:rPr/>
+        <w:t>.1 Frontend</w:t>
+      </w:r>
+    </w:p>
+    <w:p>
+      <w:pPr>
+        <w:pStyle w:val="TextBody"/>
+        <w:rPr/>
+      </w:pPr>
+      <w:r>
+        <w:rPr/>
+        <w:t>The user interface will be created using the Microsoft WPF Framework. This will provide clean separation between design and code while providing a modern look at the same time.</w:t>
+      </w:r>
+    </w:p>
+    <w:p>
+      <w:pPr>
+        <w:pStyle w:val="Heading3"/>
+        <w:rPr/>
+      </w:pPr>
+      <w:bookmarkStart w:id="10" w:name="__RefHeading___Toc162_1369344316"/>
+      <w:bookmarkEnd w:id="10"/>
+      <w:r>
+        <w:rPr/>
+        <w:t>2</w:t>
+      </w:r>
+      <w:r>
+        <w:rPr/>
+        <w:t>.2 Backend</w:t>
+      </w:r>
+    </w:p>
+    <w:p>
+      <w:pPr>
+        <w:pStyle w:val="TextBody"/>
+        <w:spacing w:before="0" w:after="140"/>
+        <w:rPr/>
+      </w:pPr>
+      <w:r>
+        <w:rPr/>
+        <w:t xml:space="preserve">The data will be stored in a SQLite database. It will be accessed using Microsoft Entity Framework, version 6 (stable). The database will be created using code-first techniques, meaning that manual SQL statement dispatching is not required </w:t>
+      </w:r>
+      <w:r>
+        <w:rPr/>
+        <w:t>(except for testing)</w:t>
+      </w:r>
+      <w:r>
+        <w:rPr/>
+        <w:t>.</w:t>
+      </w:r>
+    </w:p>
+    <w:p>
+      <w:pPr>
+        <w:pStyle w:val="Heading3"/>
+        <w:rPr/>
+      </w:pPr>
+      <w:r>
+        <w:rPr/>
+        <w:t>2.3 Programming languages</w:t>
+      </w:r>
+    </w:p>
+    <w:p>
+      <w:pPr>
+        <w:pStyle w:val="TextBody"/>
+        <w:rPr/>
+      </w:pPr>
+      <w:r>
+        <w:rPr/>
+        <w:t>As given in the program request, the entire coding will happen in C# .NET version 6. For data access SQL might be used for testing purposes, in production this will be abstracted away by code-first EntityFramework 6 database access.</w:t>
+      </w:r>
+    </w:p>
+    <w:p>
+      <w:pPr>
+        <w:pStyle w:val="TextBody"/>
+        <w:rPr/>
+      </w:pPr>
+      <w:r>
+        <w:rPr/>
+      </w:r>
+    </w:p>
+    <w:p>
+      <w:pPr>
+        <w:pStyle w:val="Heading1"/>
+        <w:rPr/>
+      </w:pPr>
+      <w:r>
+        <w:rPr/>
+        <w:t>3 UI Overview</w:t>
+      </w:r>
+    </w:p>
+    <w:p>
+      <w:pPr>
+        <w:pStyle w:val="Heading3"/>
+        <w:rPr/>
+      </w:pPr>
+      <w:r>
+        <w:rPr/>
+        <w:t>3.1 User Interface Concepts</w:t>
+      </w:r>
+    </w:p>
+    <w:p>
+      <w:pPr>
+        <w:pStyle w:val="TextBody"/>
+        <w:rPr/>
+      </w:pPr>
+      <w:r>
+        <w:rPr/>
+        <w:t>The user interface will be designed to be as simple as possible while still providing all necessary functionality.</w:t>
+      </w:r>
+    </w:p>
+    <w:p>
+      <w:pPr>
+        <w:pStyle w:val="TextBody"/>
+        <w:rPr/>
+      </w:pPr>
+      <w:r>
+        <w:rPr/>
+        <w:t>The general GUI functions will be split up into tabs, each of them designed for one specific use case. This means you have for example one tab for inventory data-entry and one for data-viewing and one for looking at income/outcome data plus one for the detailed summary of the data.</w:t>
+      </w:r>
+    </w:p>
+    <w:p>
+      <w:pPr>
+        <w:pStyle w:val="Heading3"/>
+        <w:rPr/>
+      </w:pPr>
+      <w:r>
+        <w:rPr/>
+        <w:t>3.2 UI Concept Drawing</w:t>
+      </w:r>
+    </w:p>
+    <w:p>
+      <w:pPr>
+        <w:pStyle w:val="Heading3"/>
+        <w:rPr>
+          <w:sz w:val="12"/>
+          <w:szCs w:val="12"/>
+        </w:rPr>
+      </w:pPr>
+      <w:r>
+        <w:rPr>
+          <w:sz w:val="12"/>
+          <w:szCs w:val="12"/>
+        </w:rPr>
+      </w:r>
+    </w:p>
+    <w:p>
+      <w:pPr>
+        <w:pStyle w:val="TextBody"/>
+        <w:rPr/>
+      </w:pPr>
+      <w:r>
+        <w:rPr/>
+        <w:drawing>
+          <wp:anchor behindDoc="1" distT="0" distB="0" distL="0" distR="0" simplePos="0" locked="0" layoutInCell="1" allowOverlap="1" relativeHeight="3">
+            <wp:simplePos x="0" y="0"/>
+            <wp:positionH relativeFrom="column">
+              <wp:align>center</wp:align>
+            </wp:positionH>
+            <wp:positionV relativeFrom="paragraph">
+              <wp:align>top</wp:align>
+            </wp:positionV>
+            <wp:extent cx="4660265" cy="2621915"/>
+            <wp:effectExtent l="0" t="0" r="0" b="0"/>
+            <wp:wrapNone/>
+            <wp:docPr id="2" name="Image2" descr=""/>
+            <wp:cNvGraphicFramePr>
+              <a:graphicFrameLocks xmlns:a="http://schemas.openxmlformats.org/drawingml/2006/main" noChangeAspect="1"/>
+            </wp:cNvGraphicFramePr>
+            <a:graphic xmlns:a="http://schemas.openxmlformats.org/drawingml/2006/main">
+              <a:graphicData uri="http://schemas.openxmlformats.org/drawingml/2006/picture">
+                <pic:pic xmlns:pic="http://schemas.openxmlformats.org/drawingml/2006/picture">
+                  <pic:nvPicPr>
+                    <pic:cNvPr id="2" name="Image2" descr=""/>
+                    <pic:cNvPicPr>
+                      <a:picLocks noChangeAspect="1" noChangeArrowheads="1"/>
+                    </pic:cNvPicPr>
+                  </pic:nvPicPr>
+                  <pic:blipFill>
+                    <a:blip r:embed="rId3"/>
+                    <a:stretch>
+                      <a:fillRect/>
+                    </a:stretch>
+                  </pic:blipFill>
+                  <pic:spPr bwMode="auto">
+                    <a:xfrm>
+                      <a:off x="0" y="0"/>
+                      <a:ext cx="4660265" cy="2621915"/>
+                    </a:xfrm>
+                    <a:prstGeom prst="rect">
+                      <a:avLst/>
+                    </a:prstGeom>
+                  </pic:spPr>
+                </pic:pic>
+              </a:graphicData>
+            </a:graphic>
+          </wp:anchor>
+        </w:drawing>
+      </w:r>
+      <w:r>
+        <w:br w:type="page"/>
+      </w:r>
+    </w:p>
+    <w:p>
+      <w:pPr>
+        <w:pStyle w:val="Heading1"/>
+        <w:rPr/>
+      </w:pPr>
+      <w:bookmarkStart w:id="11" w:name="__RefHeading___Toc146_1369344316"/>
+      <w:bookmarkEnd w:id="11"/>
+      <w:r>
+        <w:rPr/>
+        <w:t>4</w:t>
+      </w:r>
+      <w:r>
+        <w:rPr/>
+        <w:t>. Architecture overview</w:t>
+      </w:r>
+    </w:p>
+    <w:p>
+      <w:pPr>
+        <w:pStyle w:val="Heading3"/>
+        <w:rPr/>
+      </w:pPr>
+      <w:bookmarkStart w:id="12" w:name="__RefHeading___Toc148_1369344316"/>
+      <w:bookmarkEnd w:id="12"/>
+      <w:r>
+        <w:rPr/>
+        <w:t>4</w:t>
+      </w:r>
+      <w:r>
+        <w:rPr/>
+        <w:t>.1 Basic architecture discussion</w:t>
       </w:r>
     </w:p>
     <w:p>
@@ -718,9 +1028,15 @@
         <w:pStyle w:val="Heading3"/>
         <w:rPr/>
       </w:pPr>
-      <w:r>
-        <w:rPr/>
-        <w:t>2.2 Service definition</w:t>
+      <w:bookmarkStart w:id="13" w:name="__RefHeading___Toc150_1369344316"/>
+      <w:bookmarkEnd w:id="13"/>
+      <w:r>
+        <w:rPr/>
+        <w:t>4</w:t>
+      </w:r>
+      <w:r>
+        <w:rPr/>
+        <w:t>.2 Service definition</w:t>
       </w:r>
     </w:p>
     <w:p>
@@ -738,9 +1054,15 @@
         <w:pStyle w:val="Heading3"/>
         <w:rPr/>
       </w:pPr>
-      <w:r>
-        <w:rPr/>
-        <w:t>2.3 Service discovery</w:t>
+      <w:bookmarkStart w:id="14" w:name="__RefHeading___Toc152_1369344316"/>
+      <w:bookmarkEnd w:id="14"/>
+      <w:r>
+        <w:rPr/>
+        <w:t>4</w:t>
+      </w:r>
+      <w:r>
+        <w:rPr/>
+        <w:t>.3 Service discovery</w:t>
       </w:r>
     </w:p>
     <w:p>
@@ -805,19 +1127,7 @@
           <w:rFonts w:ascii="Courier New" w:hAnsi="Courier New"/>
         </w:rPr>
         <w:tab/>
-        <w:t>ServiceController.GetService(typeof(</w:t>
-      </w:r>
-      <w:r>
-        <w:rPr>
-          <w:rFonts w:ascii="Courier New" w:hAnsi="Courier New"/>
-        </w:rPr>
-        <w:t>I</w:t>
-      </w:r>
-      <w:r>
-        <w:rPr>
-          <w:rFonts w:ascii="Courier New" w:hAnsi="Courier New"/>
-        </w:rPr>
-        <w:t>FooBarService));</w:t>
+        <w:t>ServiceController.GetService(typeof(IFooBarService));</w:t>
       </w:r>
     </w:p>
     <w:p>
@@ -825,9 +1135,15 @@
         <w:pStyle w:val="Heading3"/>
         <w:rPr/>
       </w:pPr>
-      <w:r>
-        <w:rPr/>
-        <w:t>2.4 Service communication</w:t>
+      <w:bookmarkStart w:id="15" w:name="__RefHeading___Toc154_1369344316"/>
+      <w:bookmarkEnd w:id="15"/>
+      <w:r>
+        <w:rPr/>
+        <w:t>4</w:t>
+      </w:r>
+      <w:r>
+        <w:rPr/>
+        <w:t>.4 Service communication</w:t>
       </w:r>
     </w:p>
     <w:p>
@@ -845,9 +1161,15 @@
         <w:pStyle w:val="Heading3"/>
         <w:rPr/>
       </w:pPr>
-      <w:r>
-        <w:rPr/>
-        <w:t>2.5 Important services</w:t>
+      <w:bookmarkStart w:id="16" w:name="__RefHeading___Toc156_1369344316"/>
+      <w:bookmarkEnd w:id="16"/>
+      <w:r>
+        <w:rPr/>
+        <w:t>4</w:t>
+      </w:r>
+      <w:r>
+        <w:rPr/>
+        <w:t>.5 Important services</w:t>
       </w:r>
     </w:p>
     <w:p>
@@ -909,64 +1231,11 @@
     <w:p>
       <w:pPr>
         <w:pStyle w:val="TextBody"/>
-        <w:rPr/>
-      </w:pPr>
-      <w:r>
-        <w:rPr/>
-      </w:r>
-      <w:r>
-        <w:br w:type="page"/>
-      </w:r>
-    </w:p>
-    <w:p>
-      <w:pPr>
-        <w:pStyle w:val="Heading1"/>
-        <w:rPr/>
-      </w:pPr>
-      <w:r>
-        <w:rPr/>
-        <w:t>3 Technology overview</w:t>
-      </w:r>
-    </w:p>
-    <w:p>
-      <w:pPr>
-        <w:pStyle w:val="Heading3"/>
-        <w:rPr/>
-      </w:pPr>
-      <w:r>
-        <w:rPr/>
-        <w:t>3.1 Frontend</w:t>
-      </w:r>
-    </w:p>
-    <w:p>
-      <w:pPr>
-        <w:pStyle w:val="TextBody"/>
-        <w:rPr/>
-      </w:pPr>
-      <w:r>
-        <w:rPr/>
-        <w:t>The user interface will be created using the Microsoft WPF Framework. This will provide clean separation between design and code while providing a modern look at the same time.</w:t>
-      </w:r>
-    </w:p>
-    <w:p>
-      <w:pPr>
-        <w:pStyle w:val="Heading3"/>
-        <w:rPr/>
-      </w:pPr>
-      <w:r>
-        <w:rPr/>
-        <w:t>3.2 Backend</w:t>
-      </w:r>
-    </w:p>
-    <w:p>
-      <w:pPr>
-        <w:pStyle w:val="TextBody"/>
         <w:spacing w:before="0" w:after="140"/>
         <w:rPr/>
       </w:pPr>
       <w:r>
         <w:rPr/>
-        <w:t>The data will be stored in a SQLite database. It will be accessed using Microsoft Entity Framework, version 6 (stable). The database will be created using code-first techniques, meaning that manual SQL statement dispatching is not required.</w:t>
       </w:r>
     </w:p>
     <w:sectPr>
@@ -1399,6 +1668,13 @@
       <w:rFonts w:ascii="OpenSymbol" w:hAnsi="OpenSymbol" w:eastAsia="OpenSymbol" w:cs="OpenSymbol"/>
     </w:rPr>
   </w:style>
+  <w:style w:type="character" w:styleId="ListLabel1">
+    <w:name w:val="ListLabel 1"/>
+    <w:qFormat/>
+    <w:rPr>
+      <w:rFonts w:cs="OpenSymbol"/>
+    </w:rPr>
+  </w:style>
   <w:style w:type="paragraph" w:styleId="Heading">
     <w:name w:val="Heading"/>
     <w:basedOn w:val="Normal"/>

</xml_diff>

<commit_message>
Almost done with FSD
</commit_message>
<xml_diff>
--- a/FSD.docx
+++ b/FSD.docx
@@ -77,13 +77,19 @@
         </w:rPr>
       </w:pPr>
       <w:r>
-        <w:t xml:space="preserve">This document will provide a specification for the “Scrooge” application. It will focus on explaining the use case from a users perspective and technical </w:t>
-      </w:r>
-      <w:r>
-        <w:t xml:space="preserve">documentation from a developers perspective. It will start out by giving an overview about the application itself, to get a sense for scope and scale. The technical specifications given will provide information related to architecture, technology used and </w:t>
-      </w:r>
-      <w:r>
-        <w:t>conceptional designs.</w:t>
+        <w:t xml:space="preserve">This document will provide a specification for the “Scrooge” application. It will focus on explaining the use case from </w:t>
+      </w:r>
+      <w:r>
+        <w:t>a user’s</w:t>
+      </w:r>
+      <w:r>
+        <w:t xml:space="preserve"> perspective and technical documentation from a </w:t>
+      </w:r>
+      <w:r>
+        <w:t>developer’s</w:t>
+      </w:r>
+      <w:r>
+        <w:t xml:space="preserve"> perspective. It will start out by giving an overview about the application itself, to get a sense for scope and scale. The technical specifications given will provide information related to architecture, technology used and conceptional designs.</w:t>
       </w:r>
     </w:p>
     <w:p/>
@@ -99,246 +105,1565 @@
     <w:p>
       <w:pPr>
         <w:pStyle w:val="ContentsHeading"/>
-      </w:pPr>
-      <w:r>
-        <w:t>Table of Contents</w:t>
-      </w:r>
-    </w:p>
-    <w:p>
-      <w:pPr>
-        <w:pStyle w:val="Contents3"/>
-        <w:tabs>
-          <w:tab w:val="right" w:leader="dot" w:pos="9638"/>
-        </w:tabs>
-      </w:pPr>
-      <w:r>
-        <w:fldChar w:fldCharType="begin"/>
-      </w:r>
-      <w:r>
-        <w:instrText>TOC \f \t "Heading 3,1,Heading 2,2,Heading 1,3" \h</w:instrText>
-      </w:r>
-      <w:r>
-        <w:fldChar w:fldCharType="separate"/>
-      </w:r>
-      <w:hyperlink w:anchor="__RefHeading___Toc421_1973351091">
-        <w:r>
-          <w:t>1. General Overview</w:t>
-        </w:r>
-        <w:r>
-          <w:tab/>
-          <w:t>2</w:t>
-        </w:r>
-      </w:hyperlink>
-    </w:p>
-    <w:p>
-      <w:pPr>
-        <w:pStyle w:val="Contents1"/>
-        <w:tabs>
-          <w:tab w:val="right" w:leader="dot" w:pos="9638"/>
-        </w:tabs>
-      </w:pPr>
-      <w:hyperlink w:anchor="__RefHeading___Toc423_1973351091">
-        <w:r>
-          <w:t>1.1 Application description</w:t>
-        </w:r>
-        <w:r>
-          <w:tab/>
-          <w:t>2</w:t>
-        </w:r>
-      </w:hyperlink>
-    </w:p>
-    <w:p>
-      <w:pPr>
-        <w:pStyle w:val="Contents1"/>
-        <w:tabs>
-          <w:tab w:val="right" w:leader="dot" w:pos="9638"/>
-        </w:tabs>
-      </w:pPr>
-      <w:hyperlink w:anchor="__RefHeading___Toc42_1316878792">
-        <w:r>
-          <w:t>1.2 Use case (diagram)</w:t>
-        </w:r>
-        <w:r>
-          <w:tab/>
-          <w:t>2</w:t>
-        </w:r>
-      </w:hyperlink>
-    </w:p>
-    <w:p>
-      <w:pPr>
-        <w:pStyle w:val="Contents1"/>
-        <w:tabs>
-          <w:tab w:val="right" w:leader="dot" w:pos="9638"/>
-        </w:tabs>
-      </w:pPr>
-      <w:hyperlink w:anchor="__RefHeading___Toc44_1316878792">
-        <w:r>
-          <w:t>1.3 User stories</w:t>
-        </w:r>
-        <w:r>
-          <w:tab/>
-          <w:t>3</w:t>
-        </w:r>
-      </w:hyperlink>
-    </w:p>
-    <w:p>
-      <w:pPr>
-        <w:pStyle w:val="Contents3"/>
-        <w:tabs>
-          <w:tab w:val="right" w:leader="dot" w:pos="9638"/>
-        </w:tabs>
-      </w:pPr>
-      <w:hyperlink w:anchor="__RefHeading___Toc146_1369344316">
-        <w:r>
-          <w:t>2. Architecture overview</w:t>
-        </w:r>
-        <w:r>
-          <w:tab/>
-          <w:t>4</w:t>
-        </w:r>
-      </w:hyperlink>
-    </w:p>
-    <w:p>
-      <w:pPr>
-        <w:pStyle w:val="Contents1"/>
-        <w:tabs>
-          <w:tab w:val="right" w:leader="dot" w:pos="9638"/>
-        </w:tabs>
-      </w:pPr>
-      <w:hyperlink w:anchor="__RefHeading___Toc148_1369344316">
-        <w:r>
-          <w:t>2.1 Basic architecture discussion</w:t>
-        </w:r>
-        <w:r>
-          <w:tab/>
-          <w:t>4</w:t>
-        </w:r>
-      </w:hyperlink>
-    </w:p>
-    <w:p>
-      <w:pPr>
-        <w:pStyle w:val="Contents1"/>
-        <w:tabs>
-          <w:tab w:val="right" w:leader="dot" w:pos="9638"/>
-        </w:tabs>
-      </w:pPr>
-      <w:hyperlink w:anchor="__RefHeading___Toc150_1369344316">
-        <w:r>
-          <w:t>2.2 Service definition</w:t>
-        </w:r>
-        <w:r>
-          <w:tab/>
-          <w:t>4</w:t>
-        </w:r>
-      </w:hyperlink>
-    </w:p>
-    <w:p>
-      <w:pPr>
-        <w:pStyle w:val="Contents1"/>
-        <w:tabs>
-          <w:tab w:val="right" w:leader="dot" w:pos="9638"/>
-        </w:tabs>
-      </w:pPr>
-      <w:hyperlink w:anchor="__RefHeading___Toc152_1369344316">
-        <w:r>
-          <w:t>2.3 Service discovery</w:t>
-        </w:r>
-        <w:r>
-          <w:tab/>
-          <w:t>4</w:t>
-        </w:r>
-      </w:hyperlink>
-    </w:p>
-    <w:p>
-      <w:pPr>
-        <w:pStyle w:val="Contents1"/>
-        <w:tabs>
-          <w:tab w:val="right" w:leader="dot" w:pos="9638"/>
-        </w:tabs>
-      </w:pPr>
-      <w:hyperlink w:anchor="__RefHeading___Toc154_1369344316">
-        <w:r>
-          <w:t>2.4 Service communication</w:t>
-        </w:r>
-        <w:r>
-          <w:tab/>
-          <w:t>4</w:t>
-        </w:r>
-      </w:hyperlink>
-    </w:p>
-    <w:p>
-      <w:pPr>
-        <w:pStyle w:val="Contents1"/>
-        <w:tabs>
-          <w:tab w:val="right" w:leader="dot" w:pos="9638"/>
-        </w:tabs>
-      </w:pPr>
-      <w:hyperlink w:anchor="__RefHeading___Toc156_1369344316">
-        <w:r>
-          <w:t>2.5 Important services</w:t>
-        </w:r>
-        <w:r>
-          <w:tab/>
-          <w:t>4</w:t>
-        </w:r>
-      </w:hyperlink>
-    </w:p>
-    <w:p>
-      <w:pPr>
-        <w:pStyle w:val="Contents3"/>
-        <w:tabs>
-          <w:tab w:val="right" w:leader="dot" w:pos="9638"/>
-        </w:tabs>
-      </w:pPr>
-      <w:hyperlink w:anchor="__RefHeading___Toc158_1369344316">
-        <w:r>
-          <w:t>3 Technology overview</w:t>
-        </w:r>
-        <w:r>
-          <w:tab/>
-          <w:t>5</w:t>
-        </w:r>
-      </w:hyperlink>
-    </w:p>
-    <w:p>
-      <w:pPr>
-        <w:pStyle w:val="Contents1"/>
-        <w:tabs>
-          <w:tab w:val="right" w:leader="dot" w:pos="9638"/>
-        </w:tabs>
-      </w:pPr>
-      <w:hyperlink w:anchor="__RefHeading___Toc160_1369344316">
-        <w:r>
-          <w:t>3.1 Frontend</w:t>
-        </w:r>
-        <w:r>
-          <w:tab/>
-          <w:t>5</w:t>
-        </w:r>
-      </w:hyperlink>
-    </w:p>
-    <w:p>
-      <w:pPr>
-        <w:pStyle w:val="Contents1"/>
-        <w:tabs>
-          <w:tab w:val="right" w:leader="dot" w:pos="9638"/>
-        </w:tabs>
-      </w:pPr>
-      <w:hyperlink w:anchor="__RefHeading___Toc162_1369344316">
-        <w:r>
-          <w:t>3.2 Backend</w:t>
-        </w:r>
-        <w:r>
-          <w:tab/>
-          <w:t>5</w:t>
-        </w:r>
-      </w:hyperlink>
-      <w:r>
-        <w:fldChar w:fldCharType="end"/>
-      </w:r>
-    </w:p>
-    <w:p>
-      <w:r>
+        <w:rPr>
+          <w:lang w:val="de-AT"/>
+        </w:rPr>
+      </w:pPr>
+      <w:r>
+        <w:rPr>
+          <w:lang w:val="de-AT"/>
+        </w:rPr>
+        <w:t xml:space="preserve">Table </w:t>
+      </w:r>
+      <w:proofErr w:type="spellStart"/>
+      <w:r>
+        <w:rPr>
+          <w:lang w:val="de-AT"/>
+        </w:rPr>
+        <w:t>of</w:t>
+      </w:r>
+      <w:proofErr w:type="spellEnd"/>
+      <w:r>
+        <w:rPr>
+          <w:lang w:val="de-AT"/>
+        </w:rPr>
+        <w:t xml:space="preserve"> Contents</w:t>
+      </w:r>
+    </w:p>
+    <w:sdt>
+      <w:sdtPr>
+        <w:rPr>
+          <w:lang w:val="de-DE"/>
+        </w:rPr>
+        <w:id w:val="-1186586075"/>
+        <w:docPartObj>
+          <w:docPartGallery w:val="Table of Contents"/>
+          <w:docPartUnique/>
+        </w:docPartObj>
+      </w:sdtPr>
+      <w:sdtEndPr>
+        <w:rPr>
+          <w:rFonts w:ascii="Arial" w:eastAsia="Tahoma" w:hAnsi="Arial" w:cs="FreeSans"/>
+          <w:b/>
+          <w:bCs/>
+          <w:color w:val="00000A"/>
+          <w:sz w:val="24"/>
+          <w:szCs w:val="24"/>
+          <w:lang w:eastAsia="zh-CN" w:bidi="hi-IN"/>
+        </w:rPr>
+      </w:sdtEndPr>
+      <w:sdtContent>
+        <w:p>
+          <w:pPr>
+            <w:pStyle w:val="Inhaltsverzeichnisberschrift"/>
+          </w:pPr>
+        </w:p>
+        <w:p>
+          <w:pPr>
+            <w:pStyle w:val="Verzeichnis1"/>
+            <w:tabs>
+              <w:tab w:val="right" w:leader="dot" w:pos="9628"/>
+            </w:tabs>
+            <w:rPr>
+              <w:rFonts w:asciiTheme="minorHAnsi" w:eastAsiaTheme="minorEastAsia" w:hAnsiTheme="minorHAnsi" w:cstheme="minorBidi"/>
+              <w:noProof/>
+              <w:color w:val="auto"/>
+              <w:sz w:val="22"/>
+              <w:szCs w:val="22"/>
+              <w:lang w:val="de-AT" w:eastAsia="de-AT" w:bidi="ar-SA"/>
+            </w:rPr>
+          </w:pPr>
+          <w:r>
+            <w:fldChar w:fldCharType="begin"/>
+          </w:r>
+          <w:r>
+            <w:instrText xml:space="preserve"> TOC \o "1-3" \h \z \u </w:instrText>
+          </w:r>
+          <w:r>
+            <w:fldChar w:fldCharType="separate"/>
+          </w:r>
+          <w:hyperlink w:anchor="_Toc444843490" w:history="1">
+            <w:r>
+              <w:rPr>
+                <w:rStyle w:val="Hyperlink"/>
+                <w:noProof/>
+              </w:rPr>
+              <w:t>1. General Overview</w:t>
+            </w:r>
+            <w:r>
+              <w:rPr>
+                <w:noProof/>
+                <w:webHidden/>
+              </w:rPr>
+              <w:tab/>
+            </w:r>
+            <w:r>
+              <w:rPr>
+                <w:noProof/>
+                <w:webHidden/>
+              </w:rPr>
+              <w:fldChar w:fldCharType="begin"/>
+            </w:r>
+            <w:r>
+              <w:rPr>
+                <w:noProof/>
+                <w:webHidden/>
+              </w:rPr>
+              <w:instrText xml:space="preserve"> PAGEREF _Toc444843490 \h </w:instrText>
+            </w:r>
+            <w:r>
+              <w:rPr>
+                <w:noProof/>
+                <w:webHidden/>
+              </w:rPr>
+            </w:r>
+            <w:r>
+              <w:rPr>
+                <w:noProof/>
+                <w:webHidden/>
+              </w:rPr>
+              <w:fldChar w:fldCharType="separate"/>
+            </w:r>
+            <w:r>
+              <w:rPr>
+                <w:noProof/>
+                <w:webHidden/>
+              </w:rPr>
+              <w:t>2</w:t>
+            </w:r>
+            <w:r>
+              <w:rPr>
+                <w:noProof/>
+                <w:webHidden/>
+              </w:rPr>
+              <w:fldChar w:fldCharType="end"/>
+            </w:r>
+          </w:hyperlink>
+        </w:p>
+        <w:p>
+          <w:pPr>
+            <w:pStyle w:val="Verzeichnis3"/>
+            <w:tabs>
+              <w:tab w:val="right" w:leader="dot" w:pos="9628"/>
+            </w:tabs>
+            <w:rPr>
+              <w:rFonts w:asciiTheme="minorHAnsi" w:eastAsiaTheme="minorEastAsia" w:hAnsiTheme="minorHAnsi" w:cstheme="minorBidi"/>
+              <w:noProof/>
+              <w:color w:val="auto"/>
+              <w:sz w:val="22"/>
+              <w:szCs w:val="22"/>
+              <w:lang w:val="de-AT" w:eastAsia="de-AT" w:bidi="ar-SA"/>
+            </w:rPr>
+          </w:pPr>
+          <w:hyperlink w:anchor="_Toc444843491" w:history="1">
+            <w:r>
+              <w:rPr>
+                <w:rStyle w:val="Hyperlink"/>
+                <w:noProof/>
+              </w:rPr>
+              <w:t>1.1 Application description</w:t>
+            </w:r>
+            <w:r>
+              <w:rPr>
+                <w:noProof/>
+                <w:webHidden/>
+              </w:rPr>
+              <w:tab/>
+            </w:r>
+            <w:r>
+              <w:rPr>
+                <w:noProof/>
+                <w:webHidden/>
+              </w:rPr>
+              <w:fldChar w:fldCharType="begin"/>
+            </w:r>
+            <w:r>
+              <w:rPr>
+                <w:noProof/>
+                <w:webHidden/>
+              </w:rPr>
+              <w:instrText xml:space="preserve"> PAGEREF _Toc444843491 \h </w:instrText>
+            </w:r>
+            <w:r>
+              <w:rPr>
+                <w:noProof/>
+                <w:webHidden/>
+              </w:rPr>
+            </w:r>
+            <w:r>
+              <w:rPr>
+                <w:noProof/>
+                <w:webHidden/>
+              </w:rPr>
+              <w:fldChar w:fldCharType="separate"/>
+            </w:r>
+            <w:r>
+              <w:rPr>
+                <w:noProof/>
+                <w:webHidden/>
+              </w:rPr>
+              <w:t>2</w:t>
+            </w:r>
+            <w:r>
+              <w:rPr>
+                <w:noProof/>
+                <w:webHidden/>
+              </w:rPr>
+              <w:fldChar w:fldCharType="end"/>
+            </w:r>
+          </w:hyperlink>
+        </w:p>
+        <w:p>
+          <w:pPr>
+            <w:pStyle w:val="Verzeichnis3"/>
+            <w:tabs>
+              <w:tab w:val="right" w:leader="dot" w:pos="9628"/>
+            </w:tabs>
+            <w:rPr>
+              <w:rFonts w:asciiTheme="minorHAnsi" w:eastAsiaTheme="minorEastAsia" w:hAnsiTheme="minorHAnsi" w:cstheme="minorBidi"/>
+              <w:noProof/>
+              <w:color w:val="auto"/>
+              <w:sz w:val="22"/>
+              <w:szCs w:val="22"/>
+              <w:lang w:val="de-AT" w:eastAsia="de-AT" w:bidi="ar-SA"/>
+            </w:rPr>
+          </w:pPr>
+          <w:hyperlink w:anchor="_Toc444843492" w:history="1">
+            <w:r>
+              <w:rPr>
+                <w:rStyle w:val="Hyperlink"/>
+                <w:noProof/>
+              </w:rPr>
+              <w:t>1.2 Use case (diagram)</w:t>
+            </w:r>
+            <w:r>
+              <w:rPr>
+                <w:noProof/>
+                <w:webHidden/>
+              </w:rPr>
+              <w:tab/>
+            </w:r>
+            <w:r>
+              <w:rPr>
+                <w:noProof/>
+                <w:webHidden/>
+              </w:rPr>
+              <w:fldChar w:fldCharType="begin"/>
+            </w:r>
+            <w:r>
+              <w:rPr>
+                <w:noProof/>
+                <w:webHidden/>
+              </w:rPr>
+              <w:instrText xml:space="preserve"> PAGEREF _Toc444843492 \h </w:instrText>
+            </w:r>
+            <w:r>
+              <w:rPr>
+                <w:noProof/>
+                <w:webHidden/>
+              </w:rPr>
+            </w:r>
+            <w:r>
+              <w:rPr>
+                <w:noProof/>
+                <w:webHidden/>
+              </w:rPr>
+              <w:fldChar w:fldCharType="separate"/>
+            </w:r>
+            <w:r>
+              <w:rPr>
+                <w:noProof/>
+                <w:webHidden/>
+              </w:rPr>
+              <w:t>2</w:t>
+            </w:r>
+            <w:r>
+              <w:rPr>
+                <w:noProof/>
+                <w:webHidden/>
+              </w:rPr>
+              <w:fldChar w:fldCharType="end"/>
+            </w:r>
+          </w:hyperlink>
+        </w:p>
+        <w:p>
+          <w:pPr>
+            <w:pStyle w:val="Verzeichnis3"/>
+            <w:tabs>
+              <w:tab w:val="right" w:leader="dot" w:pos="9628"/>
+            </w:tabs>
+            <w:rPr>
+              <w:rFonts w:asciiTheme="minorHAnsi" w:eastAsiaTheme="minorEastAsia" w:hAnsiTheme="minorHAnsi" w:cstheme="minorBidi"/>
+              <w:noProof/>
+              <w:color w:val="auto"/>
+              <w:sz w:val="22"/>
+              <w:szCs w:val="22"/>
+              <w:lang w:val="de-AT" w:eastAsia="de-AT" w:bidi="ar-SA"/>
+            </w:rPr>
+          </w:pPr>
+          <w:hyperlink w:anchor="_Toc444843493" w:history="1">
+            <w:r>
+              <w:rPr>
+                <w:rStyle w:val="Hyperlink"/>
+                <w:noProof/>
+              </w:rPr>
+              <w:t>1.3 User stories</w:t>
+            </w:r>
+            <w:r>
+              <w:rPr>
+                <w:noProof/>
+                <w:webHidden/>
+              </w:rPr>
+              <w:tab/>
+            </w:r>
+            <w:r>
+              <w:rPr>
+                <w:noProof/>
+                <w:webHidden/>
+              </w:rPr>
+              <w:fldChar w:fldCharType="begin"/>
+            </w:r>
+            <w:r>
+              <w:rPr>
+                <w:noProof/>
+                <w:webHidden/>
+              </w:rPr>
+              <w:instrText xml:space="preserve"> PAGEREF _Toc444843493 \h </w:instrText>
+            </w:r>
+            <w:r>
+              <w:rPr>
+                <w:noProof/>
+                <w:webHidden/>
+              </w:rPr>
+            </w:r>
+            <w:r>
+              <w:rPr>
+                <w:noProof/>
+                <w:webHidden/>
+              </w:rPr>
+              <w:fldChar w:fldCharType="separate"/>
+            </w:r>
+            <w:r>
+              <w:rPr>
+                <w:noProof/>
+                <w:webHidden/>
+              </w:rPr>
+              <w:t>3</w:t>
+            </w:r>
+            <w:r>
+              <w:rPr>
+                <w:noProof/>
+                <w:webHidden/>
+              </w:rPr>
+              <w:fldChar w:fldCharType="end"/>
+            </w:r>
+          </w:hyperlink>
+        </w:p>
+        <w:p>
+          <w:pPr>
+            <w:pStyle w:val="Verzeichnis3"/>
+            <w:tabs>
+              <w:tab w:val="right" w:leader="dot" w:pos="9628"/>
+            </w:tabs>
+            <w:rPr>
+              <w:rFonts w:asciiTheme="minorHAnsi" w:eastAsiaTheme="minorEastAsia" w:hAnsiTheme="minorHAnsi" w:cstheme="minorBidi"/>
+              <w:noProof/>
+              <w:color w:val="auto"/>
+              <w:sz w:val="22"/>
+              <w:szCs w:val="22"/>
+              <w:lang w:val="de-AT" w:eastAsia="de-AT" w:bidi="ar-SA"/>
+            </w:rPr>
+          </w:pPr>
+          <w:hyperlink w:anchor="_Toc444843494" w:history="1">
+            <w:r>
+              <w:rPr>
+                <w:rStyle w:val="Hyperlink"/>
+                <w:noProof/>
+              </w:rPr>
+              <w:t>1.4 Other requirements</w:t>
+            </w:r>
+            <w:r>
+              <w:rPr>
+                <w:noProof/>
+                <w:webHidden/>
+              </w:rPr>
+              <w:tab/>
+            </w:r>
+            <w:r>
+              <w:rPr>
+                <w:noProof/>
+                <w:webHidden/>
+              </w:rPr>
+              <w:fldChar w:fldCharType="begin"/>
+            </w:r>
+            <w:r>
+              <w:rPr>
+                <w:noProof/>
+                <w:webHidden/>
+              </w:rPr>
+              <w:instrText xml:space="preserve"> PAGEREF _Toc444843494 \h </w:instrText>
+            </w:r>
+            <w:r>
+              <w:rPr>
+                <w:noProof/>
+                <w:webHidden/>
+              </w:rPr>
+            </w:r>
+            <w:r>
+              <w:rPr>
+                <w:noProof/>
+                <w:webHidden/>
+              </w:rPr>
+              <w:fldChar w:fldCharType="separate"/>
+            </w:r>
+            <w:r>
+              <w:rPr>
+                <w:noProof/>
+                <w:webHidden/>
+              </w:rPr>
+              <w:t>3</w:t>
+            </w:r>
+            <w:r>
+              <w:rPr>
+                <w:noProof/>
+                <w:webHidden/>
+              </w:rPr>
+              <w:fldChar w:fldCharType="end"/>
+            </w:r>
+          </w:hyperlink>
+        </w:p>
+        <w:p>
+          <w:pPr>
+            <w:pStyle w:val="Verzeichnis1"/>
+            <w:tabs>
+              <w:tab w:val="right" w:leader="dot" w:pos="9628"/>
+            </w:tabs>
+            <w:rPr>
+              <w:rFonts w:asciiTheme="minorHAnsi" w:eastAsiaTheme="minorEastAsia" w:hAnsiTheme="minorHAnsi" w:cstheme="minorBidi"/>
+              <w:noProof/>
+              <w:color w:val="auto"/>
+              <w:sz w:val="22"/>
+              <w:szCs w:val="22"/>
+              <w:lang w:val="de-AT" w:eastAsia="de-AT" w:bidi="ar-SA"/>
+            </w:rPr>
+          </w:pPr>
+          <w:hyperlink w:anchor="_Toc444843495" w:history="1">
+            <w:r>
+              <w:rPr>
+                <w:rStyle w:val="Hyperlink"/>
+                <w:noProof/>
+              </w:rPr>
+              <w:t>2 Technology overview</w:t>
+            </w:r>
+            <w:r>
+              <w:rPr>
+                <w:noProof/>
+                <w:webHidden/>
+              </w:rPr>
+              <w:tab/>
+            </w:r>
+            <w:r>
+              <w:rPr>
+                <w:noProof/>
+                <w:webHidden/>
+              </w:rPr>
+              <w:fldChar w:fldCharType="begin"/>
+            </w:r>
+            <w:r>
+              <w:rPr>
+                <w:noProof/>
+                <w:webHidden/>
+              </w:rPr>
+              <w:instrText xml:space="preserve"> PAGEREF _Toc444843495 \h </w:instrText>
+            </w:r>
+            <w:r>
+              <w:rPr>
+                <w:noProof/>
+                <w:webHidden/>
+              </w:rPr>
+            </w:r>
+            <w:r>
+              <w:rPr>
+                <w:noProof/>
+                <w:webHidden/>
+              </w:rPr>
+              <w:fldChar w:fldCharType="separate"/>
+            </w:r>
+            <w:r>
+              <w:rPr>
+                <w:noProof/>
+                <w:webHidden/>
+              </w:rPr>
+              <w:t>4</w:t>
+            </w:r>
+            <w:r>
+              <w:rPr>
+                <w:noProof/>
+                <w:webHidden/>
+              </w:rPr>
+              <w:fldChar w:fldCharType="end"/>
+            </w:r>
+          </w:hyperlink>
+        </w:p>
+        <w:p>
+          <w:pPr>
+            <w:pStyle w:val="Verzeichnis3"/>
+            <w:tabs>
+              <w:tab w:val="right" w:leader="dot" w:pos="9628"/>
+            </w:tabs>
+            <w:rPr>
+              <w:rFonts w:asciiTheme="minorHAnsi" w:eastAsiaTheme="minorEastAsia" w:hAnsiTheme="minorHAnsi" w:cstheme="minorBidi"/>
+              <w:noProof/>
+              <w:color w:val="auto"/>
+              <w:sz w:val="22"/>
+              <w:szCs w:val="22"/>
+              <w:lang w:val="de-AT" w:eastAsia="de-AT" w:bidi="ar-SA"/>
+            </w:rPr>
+          </w:pPr>
+          <w:hyperlink w:anchor="_Toc444843496" w:history="1">
+            <w:r>
+              <w:rPr>
+                <w:rStyle w:val="Hyperlink"/>
+                <w:noProof/>
+              </w:rPr>
+              <w:t>2.1 Frontend</w:t>
+            </w:r>
+            <w:r>
+              <w:rPr>
+                <w:noProof/>
+                <w:webHidden/>
+              </w:rPr>
+              <w:tab/>
+            </w:r>
+            <w:r>
+              <w:rPr>
+                <w:noProof/>
+                <w:webHidden/>
+              </w:rPr>
+              <w:fldChar w:fldCharType="begin"/>
+            </w:r>
+            <w:r>
+              <w:rPr>
+                <w:noProof/>
+                <w:webHidden/>
+              </w:rPr>
+              <w:instrText xml:space="preserve"> PAGEREF _Toc444843496 \h </w:instrText>
+            </w:r>
+            <w:r>
+              <w:rPr>
+                <w:noProof/>
+                <w:webHidden/>
+              </w:rPr>
+            </w:r>
+            <w:r>
+              <w:rPr>
+                <w:noProof/>
+                <w:webHidden/>
+              </w:rPr>
+              <w:fldChar w:fldCharType="separate"/>
+            </w:r>
+            <w:r>
+              <w:rPr>
+                <w:noProof/>
+                <w:webHidden/>
+              </w:rPr>
+              <w:t>4</w:t>
+            </w:r>
+            <w:r>
+              <w:rPr>
+                <w:noProof/>
+                <w:webHidden/>
+              </w:rPr>
+              <w:fldChar w:fldCharType="end"/>
+            </w:r>
+          </w:hyperlink>
+        </w:p>
+        <w:p>
+          <w:pPr>
+            <w:pStyle w:val="Verzeichnis3"/>
+            <w:tabs>
+              <w:tab w:val="right" w:leader="dot" w:pos="9628"/>
+            </w:tabs>
+            <w:rPr>
+              <w:rFonts w:asciiTheme="minorHAnsi" w:eastAsiaTheme="minorEastAsia" w:hAnsiTheme="minorHAnsi" w:cstheme="minorBidi"/>
+              <w:noProof/>
+              <w:color w:val="auto"/>
+              <w:sz w:val="22"/>
+              <w:szCs w:val="22"/>
+              <w:lang w:val="de-AT" w:eastAsia="de-AT" w:bidi="ar-SA"/>
+            </w:rPr>
+          </w:pPr>
+          <w:hyperlink w:anchor="_Toc444843497" w:history="1">
+            <w:r>
+              <w:rPr>
+                <w:rStyle w:val="Hyperlink"/>
+                <w:noProof/>
+              </w:rPr>
+              <w:t>2.2 Backend</w:t>
+            </w:r>
+            <w:r>
+              <w:rPr>
+                <w:noProof/>
+                <w:webHidden/>
+              </w:rPr>
+              <w:tab/>
+            </w:r>
+            <w:r>
+              <w:rPr>
+                <w:noProof/>
+                <w:webHidden/>
+              </w:rPr>
+              <w:fldChar w:fldCharType="begin"/>
+            </w:r>
+            <w:r>
+              <w:rPr>
+                <w:noProof/>
+                <w:webHidden/>
+              </w:rPr>
+              <w:instrText xml:space="preserve"> PAGEREF _Toc444843497 \h </w:instrText>
+            </w:r>
+            <w:r>
+              <w:rPr>
+                <w:noProof/>
+                <w:webHidden/>
+              </w:rPr>
+            </w:r>
+            <w:r>
+              <w:rPr>
+                <w:noProof/>
+                <w:webHidden/>
+              </w:rPr>
+              <w:fldChar w:fldCharType="separate"/>
+            </w:r>
+            <w:r>
+              <w:rPr>
+                <w:noProof/>
+                <w:webHidden/>
+              </w:rPr>
+              <w:t>4</w:t>
+            </w:r>
+            <w:r>
+              <w:rPr>
+                <w:noProof/>
+                <w:webHidden/>
+              </w:rPr>
+              <w:fldChar w:fldCharType="end"/>
+            </w:r>
+          </w:hyperlink>
+        </w:p>
+        <w:p>
+          <w:pPr>
+            <w:pStyle w:val="Verzeichnis3"/>
+            <w:tabs>
+              <w:tab w:val="right" w:leader="dot" w:pos="9628"/>
+            </w:tabs>
+            <w:rPr>
+              <w:rFonts w:asciiTheme="minorHAnsi" w:eastAsiaTheme="minorEastAsia" w:hAnsiTheme="minorHAnsi" w:cstheme="minorBidi"/>
+              <w:noProof/>
+              <w:color w:val="auto"/>
+              <w:sz w:val="22"/>
+              <w:szCs w:val="22"/>
+              <w:lang w:val="de-AT" w:eastAsia="de-AT" w:bidi="ar-SA"/>
+            </w:rPr>
+          </w:pPr>
+          <w:hyperlink w:anchor="_Toc444843498" w:history="1">
+            <w:r>
+              <w:rPr>
+                <w:rStyle w:val="Hyperlink"/>
+                <w:noProof/>
+              </w:rPr>
+              <w:t>2.3 Programming languages</w:t>
+            </w:r>
+            <w:r>
+              <w:rPr>
+                <w:noProof/>
+                <w:webHidden/>
+              </w:rPr>
+              <w:tab/>
+            </w:r>
+            <w:r>
+              <w:rPr>
+                <w:noProof/>
+                <w:webHidden/>
+              </w:rPr>
+              <w:fldChar w:fldCharType="begin"/>
+            </w:r>
+            <w:r>
+              <w:rPr>
+                <w:noProof/>
+                <w:webHidden/>
+              </w:rPr>
+              <w:instrText xml:space="preserve"> PAGEREF _Toc444843498 \h </w:instrText>
+            </w:r>
+            <w:r>
+              <w:rPr>
+                <w:noProof/>
+                <w:webHidden/>
+              </w:rPr>
+            </w:r>
+            <w:r>
+              <w:rPr>
+                <w:noProof/>
+                <w:webHidden/>
+              </w:rPr>
+              <w:fldChar w:fldCharType="separate"/>
+            </w:r>
+            <w:r>
+              <w:rPr>
+                <w:noProof/>
+                <w:webHidden/>
+              </w:rPr>
+              <w:t>4</w:t>
+            </w:r>
+            <w:r>
+              <w:rPr>
+                <w:noProof/>
+                <w:webHidden/>
+              </w:rPr>
+              <w:fldChar w:fldCharType="end"/>
+            </w:r>
+          </w:hyperlink>
+        </w:p>
+        <w:p>
+          <w:pPr>
+            <w:pStyle w:val="Verzeichnis1"/>
+            <w:tabs>
+              <w:tab w:val="right" w:leader="dot" w:pos="9628"/>
+            </w:tabs>
+            <w:rPr>
+              <w:rFonts w:asciiTheme="minorHAnsi" w:eastAsiaTheme="minorEastAsia" w:hAnsiTheme="minorHAnsi" w:cstheme="minorBidi"/>
+              <w:noProof/>
+              <w:color w:val="auto"/>
+              <w:sz w:val="22"/>
+              <w:szCs w:val="22"/>
+              <w:lang w:val="de-AT" w:eastAsia="de-AT" w:bidi="ar-SA"/>
+            </w:rPr>
+          </w:pPr>
+          <w:hyperlink w:anchor="_Toc444843499" w:history="1">
+            <w:r>
+              <w:rPr>
+                <w:rStyle w:val="Hyperlink"/>
+                <w:noProof/>
+              </w:rPr>
+              <w:t>3 UI Overview</w:t>
+            </w:r>
+            <w:r>
+              <w:rPr>
+                <w:noProof/>
+                <w:webHidden/>
+              </w:rPr>
+              <w:tab/>
+            </w:r>
+            <w:r>
+              <w:rPr>
+                <w:noProof/>
+                <w:webHidden/>
+              </w:rPr>
+              <w:fldChar w:fldCharType="begin"/>
+            </w:r>
+            <w:r>
+              <w:rPr>
+                <w:noProof/>
+                <w:webHidden/>
+              </w:rPr>
+              <w:instrText xml:space="preserve"> PAGEREF _Toc444843499 \h </w:instrText>
+            </w:r>
+            <w:r>
+              <w:rPr>
+                <w:noProof/>
+                <w:webHidden/>
+              </w:rPr>
+            </w:r>
+            <w:r>
+              <w:rPr>
+                <w:noProof/>
+                <w:webHidden/>
+              </w:rPr>
+              <w:fldChar w:fldCharType="separate"/>
+            </w:r>
+            <w:r>
+              <w:rPr>
+                <w:noProof/>
+                <w:webHidden/>
+              </w:rPr>
+              <w:t>5</w:t>
+            </w:r>
+            <w:r>
+              <w:rPr>
+                <w:noProof/>
+                <w:webHidden/>
+              </w:rPr>
+              <w:fldChar w:fldCharType="end"/>
+            </w:r>
+          </w:hyperlink>
+        </w:p>
+        <w:p>
+          <w:pPr>
+            <w:pStyle w:val="Verzeichnis3"/>
+            <w:tabs>
+              <w:tab w:val="right" w:leader="dot" w:pos="9628"/>
+            </w:tabs>
+            <w:rPr>
+              <w:rFonts w:asciiTheme="minorHAnsi" w:eastAsiaTheme="minorEastAsia" w:hAnsiTheme="minorHAnsi" w:cstheme="minorBidi"/>
+              <w:noProof/>
+              <w:color w:val="auto"/>
+              <w:sz w:val="22"/>
+              <w:szCs w:val="22"/>
+              <w:lang w:val="de-AT" w:eastAsia="de-AT" w:bidi="ar-SA"/>
+            </w:rPr>
+          </w:pPr>
+          <w:hyperlink w:anchor="_Toc444843500" w:history="1">
+            <w:r>
+              <w:rPr>
+                <w:rStyle w:val="Hyperlink"/>
+                <w:noProof/>
+              </w:rPr>
+              <w:t>3.1 User Interface Concepts</w:t>
+            </w:r>
+            <w:r>
+              <w:rPr>
+                <w:noProof/>
+                <w:webHidden/>
+              </w:rPr>
+              <w:tab/>
+            </w:r>
+            <w:r>
+              <w:rPr>
+                <w:noProof/>
+                <w:webHidden/>
+              </w:rPr>
+              <w:fldChar w:fldCharType="begin"/>
+            </w:r>
+            <w:r>
+              <w:rPr>
+                <w:noProof/>
+                <w:webHidden/>
+              </w:rPr>
+              <w:instrText xml:space="preserve"> PAGEREF _Toc444843500 \h </w:instrText>
+            </w:r>
+            <w:r>
+              <w:rPr>
+                <w:noProof/>
+                <w:webHidden/>
+              </w:rPr>
+            </w:r>
+            <w:r>
+              <w:rPr>
+                <w:noProof/>
+                <w:webHidden/>
+              </w:rPr>
+              <w:fldChar w:fldCharType="separate"/>
+            </w:r>
+            <w:r>
+              <w:rPr>
+                <w:noProof/>
+                <w:webHidden/>
+              </w:rPr>
+              <w:t>5</w:t>
+            </w:r>
+            <w:r>
+              <w:rPr>
+                <w:noProof/>
+                <w:webHidden/>
+              </w:rPr>
+              <w:fldChar w:fldCharType="end"/>
+            </w:r>
+          </w:hyperlink>
+        </w:p>
+        <w:p>
+          <w:pPr>
+            <w:pStyle w:val="Verzeichnis3"/>
+            <w:tabs>
+              <w:tab w:val="right" w:leader="dot" w:pos="9628"/>
+            </w:tabs>
+            <w:rPr>
+              <w:rFonts w:asciiTheme="minorHAnsi" w:eastAsiaTheme="minorEastAsia" w:hAnsiTheme="minorHAnsi" w:cstheme="minorBidi"/>
+              <w:noProof/>
+              <w:color w:val="auto"/>
+              <w:sz w:val="22"/>
+              <w:szCs w:val="22"/>
+              <w:lang w:val="de-AT" w:eastAsia="de-AT" w:bidi="ar-SA"/>
+            </w:rPr>
+          </w:pPr>
+          <w:hyperlink w:anchor="_Toc444843501" w:history="1">
+            <w:r>
+              <w:rPr>
+                <w:rStyle w:val="Hyperlink"/>
+                <w:noProof/>
+              </w:rPr>
+              <w:t>3.2 UI Concept Drawing</w:t>
+            </w:r>
+            <w:r>
+              <w:rPr>
+                <w:noProof/>
+                <w:webHidden/>
+              </w:rPr>
+              <w:tab/>
+            </w:r>
+            <w:r>
+              <w:rPr>
+                <w:noProof/>
+                <w:webHidden/>
+              </w:rPr>
+              <w:fldChar w:fldCharType="begin"/>
+            </w:r>
+            <w:r>
+              <w:rPr>
+                <w:noProof/>
+                <w:webHidden/>
+              </w:rPr>
+              <w:instrText xml:space="preserve"> PAGEREF _Toc444843501 \h </w:instrText>
+            </w:r>
+            <w:r>
+              <w:rPr>
+                <w:noProof/>
+                <w:webHidden/>
+              </w:rPr>
+            </w:r>
+            <w:r>
+              <w:rPr>
+                <w:noProof/>
+                <w:webHidden/>
+              </w:rPr>
+              <w:fldChar w:fldCharType="separate"/>
+            </w:r>
+            <w:r>
+              <w:rPr>
+                <w:noProof/>
+                <w:webHidden/>
+              </w:rPr>
+              <w:t>5</w:t>
+            </w:r>
+            <w:r>
+              <w:rPr>
+                <w:noProof/>
+                <w:webHidden/>
+              </w:rPr>
+              <w:fldChar w:fldCharType="end"/>
+            </w:r>
+          </w:hyperlink>
+        </w:p>
+        <w:p>
+          <w:pPr>
+            <w:pStyle w:val="Verzeichnis1"/>
+            <w:tabs>
+              <w:tab w:val="right" w:leader="dot" w:pos="9628"/>
+            </w:tabs>
+            <w:rPr>
+              <w:rFonts w:asciiTheme="minorHAnsi" w:eastAsiaTheme="minorEastAsia" w:hAnsiTheme="minorHAnsi" w:cstheme="minorBidi"/>
+              <w:noProof/>
+              <w:color w:val="auto"/>
+              <w:sz w:val="22"/>
+              <w:szCs w:val="22"/>
+              <w:lang w:val="de-AT" w:eastAsia="de-AT" w:bidi="ar-SA"/>
+            </w:rPr>
+          </w:pPr>
+          <w:hyperlink w:anchor="_Toc444843502" w:history="1">
+            <w:r>
+              <w:rPr>
+                <w:rStyle w:val="Hyperlink"/>
+                <w:noProof/>
+              </w:rPr>
+              <w:t>4. Architecture overview</w:t>
+            </w:r>
+            <w:r>
+              <w:rPr>
+                <w:noProof/>
+                <w:webHidden/>
+              </w:rPr>
+              <w:tab/>
+            </w:r>
+            <w:r>
+              <w:rPr>
+                <w:noProof/>
+                <w:webHidden/>
+              </w:rPr>
+              <w:fldChar w:fldCharType="begin"/>
+            </w:r>
+            <w:r>
+              <w:rPr>
+                <w:noProof/>
+                <w:webHidden/>
+              </w:rPr>
+              <w:instrText xml:space="preserve"> PAGEREF _Toc444843502 \h </w:instrText>
+            </w:r>
+            <w:r>
+              <w:rPr>
+                <w:noProof/>
+                <w:webHidden/>
+              </w:rPr>
+            </w:r>
+            <w:r>
+              <w:rPr>
+                <w:noProof/>
+                <w:webHidden/>
+              </w:rPr>
+              <w:fldChar w:fldCharType="separate"/>
+            </w:r>
+            <w:r>
+              <w:rPr>
+                <w:noProof/>
+                <w:webHidden/>
+              </w:rPr>
+              <w:t>6</w:t>
+            </w:r>
+            <w:r>
+              <w:rPr>
+                <w:noProof/>
+                <w:webHidden/>
+              </w:rPr>
+              <w:fldChar w:fldCharType="end"/>
+            </w:r>
+          </w:hyperlink>
+        </w:p>
+        <w:p>
+          <w:pPr>
+            <w:pStyle w:val="Verzeichnis3"/>
+            <w:tabs>
+              <w:tab w:val="right" w:leader="dot" w:pos="9628"/>
+            </w:tabs>
+            <w:rPr>
+              <w:rFonts w:asciiTheme="minorHAnsi" w:eastAsiaTheme="minorEastAsia" w:hAnsiTheme="minorHAnsi" w:cstheme="minorBidi"/>
+              <w:noProof/>
+              <w:color w:val="auto"/>
+              <w:sz w:val="22"/>
+              <w:szCs w:val="22"/>
+              <w:lang w:val="de-AT" w:eastAsia="de-AT" w:bidi="ar-SA"/>
+            </w:rPr>
+          </w:pPr>
+          <w:hyperlink w:anchor="_Toc444843503" w:history="1">
+            <w:r>
+              <w:rPr>
+                <w:rStyle w:val="Hyperlink"/>
+                <w:noProof/>
+              </w:rPr>
+              <w:t>4.1 Basic architecture discussion</w:t>
+            </w:r>
+            <w:r>
+              <w:rPr>
+                <w:noProof/>
+                <w:webHidden/>
+              </w:rPr>
+              <w:tab/>
+            </w:r>
+            <w:r>
+              <w:rPr>
+                <w:noProof/>
+                <w:webHidden/>
+              </w:rPr>
+              <w:fldChar w:fldCharType="begin"/>
+            </w:r>
+            <w:r>
+              <w:rPr>
+                <w:noProof/>
+                <w:webHidden/>
+              </w:rPr>
+              <w:instrText xml:space="preserve"> PAGEREF _Toc444843503 \h </w:instrText>
+            </w:r>
+            <w:r>
+              <w:rPr>
+                <w:noProof/>
+                <w:webHidden/>
+              </w:rPr>
+            </w:r>
+            <w:r>
+              <w:rPr>
+                <w:noProof/>
+                <w:webHidden/>
+              </w:rPr>
+              <w:fldChar w:fldCharType="separate"/>
+            </w:r>
+            <w:r>
+              <w:rPr>
+                <w:noProof/>
+                <w:webHidden/>
+              </w:rPr>
+              <w:t>6</w:t>
+            </w:r>
+            <w:r>
+              <w:rPr>
+                <w:noProof/>
+                <w:webHidden/>
+              </w:rPr>
+              <w:fldChar w:fldCharType="end"/>
+            </w:r>
+          </w:hyperlink>
+        </w:p>
+        <w:p>
+          <w:pPr>
+            <w:pStyle w:val="Verzeichnis3"/>
+            <w:tabs>
+              <w:tab w:val="right" w:leader="dot" w:pos="9628"/>
+            </w:tabs>
+            <w:rPr>
+              <w:rFonts w:asciiTheme="minorHAnsi" w:eastAsiaTheme="minorEastAsia" w:hAnsiTheme="minorHAnsi" w:cstheme="minorBidi"/>
+              <w:noProof/>
+              <w:color w:val="auto"/>
+              <w:sz w:val="22"/>
+              <w:szCs w:val="22"/>
+              <w:lang w:val="de-AT" w:eastAsia="de-AT" w:bidi="ar-SA"/>
+            </w:rPr>
+          </w:pPr>
+          <w:hyperlink w:anchor="_Toc444843504" w:history="1">
+            <w:r>
+              <w:rPr>
+                <w:rStyle w:val="Hyperlink"/>
+                <w:noProof/>
+              </w:rPr>
+              <w:t>4.2 Service definition</w:t>
+            </w:r>
+            <w:r>
+              <w:rPr>
+                <w:noProof/>
+                <w:webHidden/>
+              </w:rPr>
+              <w:tab/>
+            </w:r>
+            <w:r>
+              <w:rPr>
+                <w:noProof/>
+                <w:webHidden/>
+              </w:rPr>
+              <w:fldChar w:fldCharType="begin"/>
+            </w:r>
+            <w:r>
+              <w:rPr>
+                <w:noProof/>
+                <w:webHidden/>
+              </w:rPr>
+              <w:instrText xml:space="preserve"> PAGEREF _Toc444843504 \h </w:instrText>
+            </w:r>
+            <w:r>
+              <w:rPr>
+                <w:noProof/>
+                <w:webHidden/>
+              </w:rPr>
+            </w:r>
+            <w:r>
+              <w:rPr>
+                <w:noProof/>
+                <w:webHidden/>
+              </w:rPr>
+              <w:fldChar w:fldCharType="separate"/>
+            </w:r>
+            <w:r>
+              <w:rPr>
+                <w:noProof/>
+                <w:webHidden/>
+              </w:rPr>
+              <w:t>6</w:t>
+            </w:r>
+            <w:r>
+              <w:rPr>
+                <w:noProof/>
+                <w:webHidden/>
+              </w:rPr>
+              <w:fldChar w:fldCharType="end"/>
+            </w:r>
+          </w:hyperlink>
+        </w:p>
+        <w:p>
+          <w:pPr>
+            <w:pStyle w:val="Verzeichnis3"/>
+            <w:tabs>
+              <w:tab w:val="right" w:leader="dot" w:pos="9628"/>
+            </w:tabs>
+            <w:rPr>
+              <w:rFonts w:asciiTheme="minorHAnsi" w:eastAsiaTheme="minorEastAsia" w:hAnsiTheme="minorHAnsi" w:cstheme="minorBidi"/>
+              <w:noProof/>
+              <w:color w:val="auto"/>
+              <w:sz w:val="22"/>
+              <w:szCs w:val="22"/>
+              <w:lang w:val="de-AT" w:eastAsia="de-AT" w:bidi="ar-SA"/>
+            </w:rPr>
+          </w:pPr>
+          <w:hyperlink w:anchor="_Toc444843505" w:history="1">
+            <w:r>
+              <w:rPr>
+                <w:rStyle w:val="Hyperlink"/>
+                <w:noProof/>
+              </w:rPr>
+              <w:t>4.3 Service discovery</w:t>
+            </w:r>
+            <w:r>
+              <w:rPr>
+                <w:noProof/>
+                <w:webHidden/>
+              </w:rPr>
+              <w:tab/>
+            </w:r>
+            <w:r>
+              <w:rPr>
+                <w:noProof/>
+                <w:webHidden/>
+              </w:rPr>
+              <w:fldChar w:fldCharType="begin"/>
+            </w:r>
+            <w:r>
+              <w:rPr>
+                <w:noProof/>
+                <w:webHidden/>
+              </w:rPr>
+              <w:instrText xml:space="preserve"> PAGEREF _Toc444843505 \h </w:instrText>
+            </w:r>
+            <w:r>
+              <w:rPr>
+                <w:noProof/>
+                <w:webHidden/>
+              </w:rPr>
+            </w:r>
+            <w:r>
+              <w:rPr>
+                <w:noProof/>
+                <w:webHidden/>
+              </w:rPr>
+              <w:fldChar w:fldCharType="separate"/>
+            </w:r>
+            <w:r>
+              <w:rPr>
+                <w:noProof/>
+                <w:webHidden/>
+              </w:rPr>
+              <w:t>6</w:t>
+            </w:r>
+            <w:r>
+              <w:rPr>
+                <w:noProof/>
+                <w:webHidden/>
+              </w:rPr>
+              <w:fldChar w:fldCharType="end"/>
+            </w:r>
+          </w:hyperlink>
+        </w:p>
+        <w:p>
+          <w:pPr>
+            <w:pStyle w:val="Verzeichnis3"/>
+            <w:tabs>
+              <w:tab w:val="right" w:leader="dot" w:pos="9628"/>
+            </w:tabs>
+            <w:rPr>
+              <w:rFonts w:asciiTheme="minorHAnsi" w:eastAsiaTheme="minorEastAsia" w:hAnsiTheme="minorHAnsi" w:cstheme="minorBidi"/>
+              <w:noProof/>
+              <w:color w:val="auto"/>
+              <w:sz w:val="22"/>
+              <w:szCs w:val="22"/>
+              <w:lang w:val="de-AT" w:eastAsia="de-AT" w:bidi="ar-SA"/>
+            </w:rPr>
+          </w:pPr>
+          <w:hyperlink w:anchor="_Toc444843506" w:history="1">
+            <w:r>
+              <w:rPr>
+                <w:rStyle w:val="Hyperlink"/>
+                <w:noProof/>
+              </w:rPr>
+              <w:t>4.4 Service communication</w:t>
+            </w:r>
+            <w:r>
+              <w:rPr>
+                <w:noProof/>
+                <w:webHidden/>
+              </w:rPr>
+              <w:tab/>
+            </w:r>
+            <w:r>
+              <w:rPr>
+                <w:noProof/>
+                <w:webHidden/>
+              </w:rPr>
+              <w:fldChar w:fldCharType="begin"/>
+            </w:r>
+            <w:r>
+              <w:rPr>
+                <w:noProof/>
+                <w:webHidden/>
+              </w:rPr>
+              <w:instrText xml:space="preserve"> PAGEREF _Toc444843506 \h </w:instrText>
+            </w:r>
+            <w:r>
+              <w:rPr>
+                <w:noProof/>
+                <w:webHidden/>
+              </w:rPr>
+            </w:r>
+            <w:r>
+              <w:rPr>
+                <w:noProof/>
+                <w:webHidden/>
+              </w:rPr>
+              <w:fldChar w:fldCharType="separate"/>
+            </w:r>
+            <w:r>
+              <w:rPr>
+                <w:noProof/>
+                <w:webHidden/>
+              </w:rPr>
+              <w:t>6</w:t>
+            </w:r>
+            <w:r>
+              <w:rPr>
+                <w:noProof/>
+                <w:webHidden/>
+              </w:rPr>
+              <w:fldChar w:fldCharType="end"/>
+            </w:r>
+          </w:hyperlink>
+        </w:p>
+        <w:p>
+          <w:pPr>
+            <w:pStyle w:val="Verzeichnis3"/>
+            <w:tabs>
+              <w:tab w:val="right" w:leader="dot" w:pos="9628"/>
+            </w:tabs>
+            <w:rPr>
+              <w:rFonts w:asciiTheme="minorHAnsi" w:eastAsiaTheme="minorEastAsia" w:hAnsiTheme="minorHAnsi" w:cstheme="minorBidi"/>
+              <w:noProof/>
+              <w:color w:val="auto"/>
+              <w:sz w:val="22"/>
+              <w:szCs w:val="22"/>
+              <w:lang w:val="de-AT" w:eastAsia="de-AT" w:bidi="ar-SA"/>
+            </w:rPr>
+          </w:pPr>
+          <w:hyperlink w:anchor="_Toc444843507" w:history="1">
+            <w:r>
+              <w:rPr>
+                <w:rStyle w:val="Hyperlink"/>
+                <w:noProof/>
+              </w:rPr>
+              <w:t>4.5 Important services</w:t>
+            </w:r>
+            <w:r>
+              <w:rPr>
+                <w:noProof/>
+                <w:webHidden/>
+              </w:rPr>
+              <w:tab/>
+            </w:r>
+            <w:r>
+              <w:rPr>
+                <w:noProof/>
+                <w:webHidden/>
+              </w:rPr>
+              <w:fldChar w:fldCharType="begin"/>
+            </w:r>
+            <w:r>
+              <w:rPr>
+                <w:noProof/>
+                <w:webHidden/>
+              </w:rPr>
+              <w:instrText xml:space="preserve"> PAGEREF _Toc444843507 \h </w:instrText>
+            </w:r>
+            <w:r>
+              <w:rPr>
+                <w:noProof/>
+                <w:webHidden/>
+              </w:rPr>
+            </w:r>
+            <w:r>
+              <w:rPr>
+                <w:noProof/>
+                <w:webHidden/>
+              </w:rPr>
+              <w:fldChar w:fldCharType="separate"/>
+            </w:r>
+            <w:r>
+              <w:rPr>
+                <w:noProof/>
+                <w:webHidden/>
+              </w:rPr>
+              <w:t>6</w:t>
+            </w:r>
+            <w:r>
+              <w:rPr>
+                <w:noProof/>
+                <w:webHidden/>
+              </w:rPr>
+              <w:fldChar w:fldCharType="end"/>
+            </w:r>
+          </w:hyperlink>
+        </w:p>
+        <w:p>
+          <w:pPr>
+            <w:pStyle w:val="Verzeichnis1"/>
+            <w:tabs>
+              <w:tab w:val="right" w:leader="dot" w:pos="9628"/>
+            </w:tabs>
+            <w:rPr>
+              <w:rFonts w:asciiTheme="minorHAnsi" w:eastAsiaTheme="minorEastAsia" w:hAnsiTheme="minorHAnsi" w:cstheme="minorBidi"/>
+              <w:noProof/>
+              <w:color w:val="auto"/>
+              <w:sz w:val="22"/>
+              <w:szCs w:val="22"/>
+              <w:lang w:val="de-AT" w:eastAsia="de-AT" w:bidi="ar-SA"/>
+            </w:rPr>
+          </w:pPr>
+          <w:hyperlink w:anchor="_Toc444843508" w:history="1">
+            <w:r>
+              <w:rPr>
+                <w:rStyle w:val="Hyperlink"/>
+                <w:noProof/>
+              </w:rPr>
+              <w:t>5. Outlook</w:t>
+            </w:r>
+            <w:r>
+              <w:rPr>
+                <w:noProof/>
+                <w:webHidden/>
+              </w:rPr>
+              <w:tab/>
+            </w:r>
+            <w:r>
+              <w:rPr>
+                <w:noProof/>
+                <w:webHidden/>
+              </w:rPr>
+              <w:fldChar w:fldCharType="begin"/>
+            </w:r>
+            <w:r>
+              <w:rPr>
+                <w:noProof/>
+                <w:webHidden/>
+              </w:rPr>
+              <w:instrText xml:space="preserve"> PAGEREF _Toc444843508 \h </w:instrText>
+            </w:r>
+            <w:r>
+              <w:rPr>
+                <w:noProof/>
+                <w:webHidden/>
+              </w:rPr>
+            </w:r>
+            <w:r>
+              <w:rPr>
+                <w:noProof/>
+                <w:webHidden/>
+              </w:rPr>
+              <w:fldChar w:fldCharType="separate"/>
+            </w:r>
+            <w:r>
+              <w:rPr>
+                <w:noProof/>
+                <w:webHidden/>
+              </w:rPr>
+              <w:t>7</w:t>
+            </w:r>
+            <w:r>
+              <w:rPr>
+                <w:noProof/>
+                <w:webHidden/>
+              </w:rPr>
+              <w:fldChar w:fldCharType="end"/>
+            </w:r>
+          </w:hyperlink>
+        </w:p>
+        <w:p>
+          <w:pPr>
+            <w:pStyle w:val="Verzeichnis3"/>
+            <w:tabs>
+              <w:tab w:val="right" w:leader="dot" w:pos="9628"/>
+            </w:tabs>
+            <w:rPr>
+              <w:rFonts w:asciiTheme="minorHAnsi" w:eastAsiaTheme="minorEastAsia" w:hAnsiTheme="minorHAnsi" w:cstheme="minorBidi"/>
+              <w:noProof/>
+              <w:color w:val="auto"/>
+              <w:sz w:val="22"/>
+              <w:szCs w:val="22"/>
+              <w:lang w:val="de-AT" w:eastAsia="de-AT" w:bidi="ar-SA"/>
+            </w:rPr>
+          </w:pPr>
+          <w:hyperlink w:anchor="_Toc444843509" w:history="1">
+            <w:r>
+              <w:rPr>
+                <w:rStyle w:val="Hyperlink"/>
+                <w:noProof/>
+              </w:rPr>
+              <w:t>5.1 Further project work</w:t>
+            </w:r>
+            <w:r>
+              <w:rPr>
+                <w:noProof/>
+                <w:webHidden/>
+              </w:rPr>
+              <w:tab/>
+            </w:r>
+            <w:r>
+              <w:rPr>
+                <w:noProof/>
+                <w:webHidden/>
+              </w:rPr>
+              <w:fldChar w:fldCharType="begin"/>
+            </w:r>
+            <w:r>
+              <w:rPr>
+                <w:noProof/>
+                <w:webHidden/>
+              </w:rPr>
+              <w:instrText xml:space="preserve"> PAGEREF _Toc444843509 \h </w:instrText>
+            </w:r>
+            <w:r>
+              <w:rPr>
+                <w:noProof/>
+                <w:webHidden/>
+              </w:rPr>
+            </w:r>
+            <w:r>
+              <w:rPr>
+                <w:noProof/>
+                <w:webHidden/>
+              </w:rPr>
+              <w:fldChar w:fldCharType="separate"/>
+            </w:r>
+            <w:r>
+              <w:rPr>
+                <w:noProof/>
+                <w:webHidden/>
+              </w:rPr>
+              <w:t>7</w:t>
+            </w:r>
+            <w:r>
+              <w:rPr>
+                <w:noProof/>
+                <w:webHidden/>
+              </w:rPr>
+              <w:fldChar w:fldCharType="end"/>
+            </w:r>
+          </w:hyperlink>
+        </w:p>
+        <w:p>
+          <w:r>
+            <w:rPr>
+              <w:b/>
+              <w:bCs/>
+              <w:lang w:val="de-DE"/>
+            </w:rPr>
+            <w:fldChar w:fldCharType="end"/>
+          </w:r>
+        </w:p>
+      </w:sdtContent>
+    </w:sdt>
+    <w:p>
+      <w:pPr>
+        <w:rPr>
+          <w:lang w:val="de-AT"/>
+        </w:rPr>
+      </w:pPr>
+    </w:p>
+    <w:p>
+      <w:pPr>
+        <w:rPr>
+          <w:lang w:val="de-AT"/>
+        </w:rPr>
+      </w:pPr>
+    </w:p>
+    <w:p>
+      <w:pPr>
+        <w:widowControl/>
+        <w:rPr>
+          <w:lang w:val="de-AT"/>
+        </w:rPr>
+      </w:pPr>
+      <w:r>
+        <w:rPr>
+          <w:lang w:val="de-AT"/>
+        </w:rPr>
         <w:br w:type="page"/>
       </w:r>
     </w:p>
@@ -346,47 +1671,43 @@
       <w:pPr>
         <w:pStyle w:val="berschrift1"/>
       </w:pPr>
-      <w:bookmarkStart w:id="0" w:name="__RefHeading___Toc421_1973351091"/>
-      <w:bookmarkEnd w:id="0"/>
+      <w:bookmarkStart w:id="0" w:name="_Toc444843490"/>
       <w:r>
         <w:lastRenderedPageBreak/>
         <w:t>1. General Overview</w:t>
       </w:r>
+      <w:bookmarkEnd w:id="0"/>
     </w:p>
     <w:p>
       <w:pPr>
         <w:pStyle w:val="berschrift3"/>
       </w:pPr>
-      <w:bookmarkStart w:id="1" w:name="__RefHeading___Toc423_1973351091"/>
+      <w:bookmarkStart w:id="1" w:name="_Toc444843491"/>
+      <w:r>
+        <w:t>1.1 Application description</w:t>
+      </w:r>
       <w:bookmarkEnd w:id="1"/>
-      <w:r>
-        <w:t>1.1 Application description</w:t>
-      </w:r>
     </w:p>
     <w:p>
       <w:pPr>
         <w:pStyle w:val="TextBody"/>
       </w:pPr>
       <w:r>
-        <w:t xml:space="preserve">The application will be designed for use in small to medium </w:t>
-      </w:r>
-      <w:r>
-        <w:t>companies. It will provide services to support accounting. It assists legal compliance by correctly computing necessary variable values. A focus on simplicity helps reduce the time wasted on notorious accounting tasks.</w:t>
+        <w:t>The application will be designed for use in small to medium companies. It will provide services to support accounting. It assists legal compliance by correctly computing necessary variable values. A focus on simplicity helps reduce the time wasted on notorious accounting tasks.</w:t>
       </w:r>
     </w:p>
     <w:p>
       <w:pPr>
         <w:pStyle w:val="berschrift3"/>
       </w:pPr>
-      <w:bookmarkStart w:id="2" w:name="__RefHeading___Toc42_1316878792"/>
-      <w:bookmarkEnd w:id="2"/>
+      <w:bookmarkStart w:id="2" w:name="_Toc444843492"/>
       <w:r>
         <w:rPr>
           <w:noProof/>
           <w:lang w:val="de-AT" w:eastAsia="de-AT" w:bidi="ar-SA"/>
         </w:rPr>
         <w:drawing>
-          <wp:anchor distT="0" distB="0" distL="0" distR="0" simplePos="0" relativeHeight="2" behindDoc="0" locked="0" layoutInCell="1" allowOverlap="1">
+          <wp:anchor distT="0" distB="0" distL="0" distR="0" simplePos="0" relativeHeight="251656704" behindDoc="0" locked="0" layoutInCell="1" allowOverlap="1">
             <wp:simplePos x="0" y="0"/>
             <wp:positionH relativeFrom="column">
               <wp:posOffset>854710</wp:posOffset>
@@ -411,7 +1732,7 @@
                     </pic:cNvPicPr>
                   </pic:nvPicPr>
                   <pic:blipFill>
-                    <a:blip r:embed="rId5"/>
+                    <a:blip r:embed="rId8"/>
                     <a:stretch>
                       <a:fillRect/>
                     </a:stretch>
@@ -434,6 +1755,7 @@
       <w:r>
         <w:t>1.2 Use case (diagram)</w:t>
       </w:r>
+      <w:bookmarkEnd w:id="2"/>
     </w:p>
     <w:p>
       <w:pPr>
@@ -447,15 +1769,12 @@
       <w:pPr>
         <w:pStyle w:val="berschrift3"/>
       </w:pPr>
-      <w:bookmarkStart w:id="3" w:name="__RefHeading___Toc44_1316878792"/>
+      <w:bookmarkStart w:id="3" w:name="_Toc444843493"/>
+      <w:r>
+        <w:lastRenderedPageBreak/>
+        <w:t>1.3 User stories</w:t>
+      </w:r>
       <w:bookmarkEnd w:id="3"/>
-      <w:r>
-        <w:lastRenderedPageBreak/>
-        <w:t>1.3 User st</w:t>
-      </w:r>
-      <w:r>
-        <w:t>ories</w:t>
-      </w:r>
     </w:p>
     <w:p>
       <w:pPr>
@@ -463,9 +1782,11 @@
       </w:pPr>
       <w:bookmarkStart w:id="4" w:name="__RefHeading___Toc150_1316878792"/>
       <w:bookmarkEnd w:id="4"/>
+      <w:proofErr w:type="spellStart"/>
       <w:r>
         <w:t>Basestory</w:t>
       </w:r>
+      <w:proofErr w:type="spellEnd"/>
     </w:p>
     <w:p>
       <w:pPr>
@@ -490,10 +1811,7 @@
         <w:pStyle w:val="TextBody"/>
       </w:pPr>
       <w:r>
-        <w:t xml:space="preserve">A user wants to store his inflow/outflow (sells/purchases) information digitally. They use the inflow/outflow feature of Scrooge, adding </w:t>
-      </w:r>
-      <w:r>
-        <w:t>and removing entries as they like.</w:t>
+        <w:t>A user wants to store his inflow/outflow (sells/purchases) information digitally. They use the inflow/outflow feature of Scrooge, adding and removing entries as they like.</w:t>
       </w:r>
     </w:p>
     <w:p>
@@ -529,10 +1847,7 @@
         <w:pStyle w:val="TextBody"/>
       </w:pPr>
       <w:r>
-        <w:t xml:space="preserve">A </w:t>
-      </w:r>
-      <w:r>
-        <w:t>user wants to manage his inventory digitally. Scrooge allows him to do so in an officially recognized way using the inventory tab.</w:t>
+        <w:t>A user wants to manage his inventory digitally. Scrooge allows him to do so in an officially recognized way using the inventory tab.</w:t>
       </w:r>
     </w:p>
     <w:p>
@@ -550,10 +1865,7 @@
         <w:pStyle w:val="TextBody"/>
       </w:pPr>
       <w:r>
-        <w:t xml:space="preserve">A user wants to create an official report for the taxation office. Scrooge allows him to </w:t>
-      </w:r>
-      <w:r>
-        <w:t>do this by combining reports in an officially recognized format. To do this, he goes to the report tab, from where he can even export the report in a machine-rea</w:t>
+        <w:t>A user wants to create an official report for the taxation office. Scrooge allows him to do this by combining reports in an officially recognized format. To do this, he goes to the report tab, from where he can even export the report in a machine-rea</w:t>
       </w:r>
       <w:r>
         <w:t>dable way or print it directly.</w:t>
@@ -568,18 +1880,11 @@
       <w:pPr>
         <w:pStyle w:val="berschrift3"/>
       </w:pPr>
-      <w:r>
-        <w:t>1.</w:t>
-      </w:r>
-      <w:r>
-        <w:t>4</w:t>
-      </w:r>
-      <w:r>
-        <w:t xml:space="preserve"> </w:t>
-      </w:r>
-      <w:r>
-        <w:t>Other requirements</w:t>
-      </w:r>
+      <w:bookmarkStart w:id="9" w:name="_Toc444843494"/>
+      <w:r>
+        <w:t>1.4 Other requirements</w:t>
+      </w:r>
+      <w:bookmarkEnd w:id="9"/>
     </w:p>
     <w:p>
       <w:pPr>
@@ -649,73 +1954,29 @@
       <w:pPr>
         <w:pStyle w:val="berschrift1"/>
       </w:pPr>
+      <w:bookmarkStart w:id="10" w:name="_Toc444843495"/>
       <w:r>
         <w:lastRenderedPageBreak/>
-        <w:t>2</w:t>
-      </w:r>
-      <w:r>
-        <w:t xml:space="preserve"> Technology overview</w:t>
-      </w:r>
+        <w:t>2 Technology overview</w:t>
+      </w:r>
+      <w:bookmarkEnd w:id="10"/>
     </w:p>
     <w:p>
       <w:pPr>
         <w:pStyle w:val="berschrift3"/>
       </w:pPr>
-      <w:bookmarkStart w:id="9" w:name="__RefHeading___Toc160_1369344316"/>
-      <w:bookmarkEnd w:id="9"/>
+      <w:bookmarkStart w:id="11" w:name="_Toc444843496"/>
       <w:r>
         <w:t>2.1 Frontend</w:t>
       </w:r>
+      <w:bookmarkEnd w:id="11"/>
     </w:p>
     <w:p>
       <w:pPr>
         <w:pStyle w:val="TextBody"/>
       </w:pPr>
       <w:r>
-        <w:t xml:space="preserve">The user interface will be </w:t>
-      </w:r>
-      <w:r>
-        <w:t>created using the Microsoft WPF Framework. This will provide clean separation between design and code while providing a modern look at the same time.</w:t>
-      </w:r>
-    </w:p>
-    <w:p>
-      <w:pPr>
-        <w:pStyle w:val="berschrift3"/>
-      </w:pPr>
-      <w:bookmarkStart w:id="10" w:name="__RefHeading___Toc162_1369344316"/>
-      <w:bookmarkEnd w:id="10"/>
-      <w:r>
-        <w:t>2.2 Backend</w:t>
-      </w:r>
-    </w:p>
-    <w:p>
-      <w:pPr>
-        <w:pStyle w:val="TextBody"/>
-      </w:pPr>
-      <w:r>
-        <w:t>The data will be stored in a SQLite database. It will be accessed using Microsoft Entity Frame</w:t>
-      </w:r>
-      <w:r>
-        <w:t>work, version 6 (stable). The database will be created using code-first techniques, meaning that manual SQL statement dispatching is not required (except for testing).</w:t>
-      </w:r>
-    </w:p>
-    <w:p>
-      <w:pPr>
-        <w:pStyle w:val="berschrift3"/>
-      </w:pPr>
-      <w:r>
-        <w:t>2.3 Programming languages</w:t>
-      </w:r>
-    </w:p>
-    <w:p>
-      <w:pPr>
-        <w:pStyle w:val="TextBody"/>
-      </w:pPr>
-      <w:r>
-        <w:t>As given in the program request, the entire coding will happen</w:t>
-      </w:r>
-      <w:r>
-        <w:t xml:space="preserve"> in C# .NET version 6. For data access SQL might be used for testing purposes, in production this will be abstracted away by code-first EntityFramework 6 database access.</w:t>
+        <w:t>The user interface will be created using the Microsoft WPF Framework. This will provide clean separation between design and code while providing a modern look at the same time.</w:t>
       </w:r>
     </w:p>
     <w:p>
@@ -731,6 +1992,74 @@
           <w:b/>
           <w:sz w:val="28"/>
         </w:rPr>
+        <w:t>2.1.1 Frontend Design</w:t>
+      </w:r>
+    </w:p>
+    <w:p>
+      <w:pPr>
+        <w:pStyle w:val="TextBody"/>
+      </w:pPr>
+      <w:r>
+        <w:t>The front end will used a tabbed design. This means that different functions will be available under different categories. Another important feature will be the warning bar – a status bar that will display helpful information to the user. The different features themselves will mostly be implemented using grid designs plus the default WPF control scheme.</w:t>
+      </w:r>
+    </w:p>
+    <w:p>
+      <w:pPr>
+        <w:pStyle w:val="berschrift3"/>
+      </w:pPr>
+      <w:bookmarkStart w:id="12" w:name="_Toc444843497"/>
+      <w:r>
+        <w:t>2.2 Backend</w:t>
+      </w:r>
+      <w:bookmarkEnd w:id="12"/>
+    </w:p>
+    <w:p>
+      <w:pPr>
+        <w:pStyle w:val="TextBody"/>
+      </w:pPr>
+      <w:r>
+        <w:t>The data will be stored in a SQLite database. It will be accessed using Microsoft Entity Framework, version 6 (stable). The database will be created using code-first techniques, meaning that manual SQL statement dispatching is not required (except for testing).</w:t>
+      </w:r>
+    </w:p>
+    <w:p>
+      <w:pPr>
+        <w:pStyle w:val="berschrift3"/>
+      </w:pPr>
+      <w:bookmarkStart w:id="13" w:name="_Toc444843498"/>
+      <w:r>
+        <w:t>2.3 Programming languages</w:t>
+      </w:r>
+      <w:bookmarkEnd w:id="13"/>
+    </w:p>
+    <w:p>
+      <w:pPr>
+        <w:pStyle w:val="TextBody"/>
+      </w:pPr>
+      <w:r>
+        <w:t xml:space="preserve">As given in the program request, the entire coding will happen in C# .NET version 6. For data access SQL might be used for testing purposes, in production this will be abstracted away by code-first </w:t>
+      </w:r>
+      <w:proofErr w:type="spellStart"/>
+      <w:r>
+        <w:t>EntityFramework</w:t>
+      </w:r>
+      <w:proofErr w:type="spellEnd"/>
+      <w:r>
+        <w:t xml:space="preserve"> 6 database access.</w:t>
+      </w:r>
+    </w:p>
+    <w:p>
+      <w:pPr>
+        <w:pStyle w:val="TextBody"/>
+        <w:rPr>
+          <w:b/>
+          <w:sz w:val="28"/>
+        </w:rPr>
+      </w:pPr>
+      <w:r>
+        <w:rPr>
+          <w:b/>
+          <w:sz w:val="28"/>
+        </w:rPr>
         <w:t>2.4 Collaboration</w:t>
       </w:r>
     </w:p>
@@ -746,24 +2075,12 @@
       <w:pPr>
         <w:pStyle w:val="TextBody"/>
       </w:pPr>
-      <w:hyperlink r:id="rId6" w:history="1">
+      <w:hyperlink r:id="rId9" w:history="1">
         <w:r>
           <w:rPr>
             <w:rStyle w:val="Hyperlink"/>
           </w:rPr>
-          <w:t>https://github.com/TheRealVira/Scroo</w:t>
-        </w:r>
-        <w:r>
-          <w:rPr>
-            <w:rStyle w:val="Hyperlink"/>
-          </w:rPr>
-          <w:t>g</w:t>
-        </w:r>
-        <w:r>
-          <w:rPr>
-            <w:rStyle w:val="Hyperlink"/>
-          </w:rPr>
-          <w:t>e</w:t>
+          <w:t>https://github.com/TheRealVira/Scrooge</w:t>
         </w:r>
       </w:hyperlink>
     </w:p>
@@ -783,10 +2100,14 @@
         <w:t>Weekly (at least) team meetings can be used for developer communication.</w:t>
       </w:r>
       <w:r>
-        <w:t xml:space="preserve"> These will, funnily enough, always be happening in our programming lessons – what a coincidence.</w:t>
-      </w:r>
-      <w:bookmarkStart w:id="11" w:name="_GoBack"/>
-      <w:bookmarkEnd w:id="11"/>
+        <w:t xml:space="preserve"> These will, funnily enough, always be happening in our programming lessons – what a coincidence</w:t>
+      </w:r>
+      <w:r>
+        <w:t xml:space="preserve"> indeed</w:t>
+      </w:r>
+      <w:r>
+        <w:t>.</w:t>
+      </w:r>
     </w:p>
     <w:p>
       <w:pPr>
@@ -800,28 +2121,29 @@
       <w:pPr>
         <w:pStyle w:val="berschrift1"/>
       </w:pPr>
+      <w:bookmarkStart w:id="14" w:name="_Toc444843499"/>
       <w:r>
         <w:lastRenderedPageBreak/>
         <w:t>3 UI Overview</w:t>
       </w:r>
+      <w:bookmarkEnd w:id="14"/>
     </w:p>
     <w:p>
       <w:pPr>
         <w:pStyle w:val="berschrift3"/>
       </w:pPr>
+      <w:bookmarkStart w:id="15" w:name="_Toc444843500"/>
       <w:r>
         <w:t>3.1 User Interface Concepts</w:t>
       </w:r>
+      <w:bookmarkEnd w:id="15"/>
     </w:p>
     <w:p>
       <w:pPr>
         <w:pStyle w:val="TextBody"/>
       </w:pPr>
       <w:r>
-        <w:t xml:space="preserve">The user interface will be designed to be </w:t>
-      </w:r>
-      <w:r>
-        <w:t>as simple as possible while still providing all necessary functionality.</w:t>
+        <w:t>The user interface will be designed to be as simple as possible while still providing all necessary functionality.</w:t>
       </w:r>
     </w:p>
     <w:p>
@@ -829,18 +2151,34 @@
         <w:pStyle w:val="TextBody"/>
       </w:pPr>
       <w:r>
-        <w:t>The general GUI functions will be split up into tabs, each of them designed for one specific use case. This means you have for example one tab for inventory data-entry and one for dat</w:t>
-      </w:r>
-      <w:r>
-        <w:t>a-viewing and one for looking at income/outcome data plus one for the detailed summary of the data.</w:t>
+        <w:t>The general GUI functions will be split up into tabs, each of them designed for one specific use case. This means you have for example one tab for inventory data-entry and one for data-viewing and one for looking at income/outcome data plus one for the detailed summary of the data.</w:t>
+      </w:r>
+    </w:p>
+    <w:p>
+      <w:pPr>
+        <w:pStyle w:val="TextBody"/>
+      </w:pPr>
+      <w:r>
+        <w:t xml:space="preserve">The general gist of the application is to provide necessary functions in a </w:t>
+      </w:r>
+      <w:r>
+        <w:t xml:space="preserve">simple way, following the “flow” will </w:t>
+      </w:r>
+      <w:r>
+        <w:t>lead the user to every action they need to do.</w:t>
       </w:r>
     </w:p>
     <w:p>
       <w:pPr>
         <w:pStyle w:val="berschrift3"/>
       </w:pPr>
+      <w:bookmarkStart w:id="16" w:name="_Toc444843501"/>
       <w:r>
         <w:t>3.2 UI Concept Drawing</w:t>
+      </w:r>
+      <w:bookmarkEnd w:id="16"/>
+      <w:r>
+        <w:t>s</w:t>
       </w:r>
     </w:p>
     <w:p>
@@ -851,24 +2189,19 @@
           <w:szCs w:val="12"/>
         </w:rPr>
       </w:pPr>
-    </w:p>
-    <w:p>
-      <w:pPr>
-        <w:pStyle w:val="TextBody"/>
-      </w:pPr>
       <w:r>
         <w:rPr>
           <w:noProof/>
           <w:lang w:val="de-AT" w:eastAsia="de-AT" w:bidi="ar-SA"/>
         </w:rPr>
         <w:drawing>
-          <wp:anchor distT="0" distB="0" distL="0" distR="0" simplePos="0" relativeHeight="3" behindDoc="1" locked="0" layoutInCell="1" allowOverlap="1">
+          <wp:anchor distT="0" distB="0" distL="0" distR="0" simplePos="0" relativeHeight="251661824" behindDoc="1" locked="0" layoutInCell="1" allowOverlap="1" wp14:anchorId="1A930E12" wp14:editId="168F7F04">
             <wp:simplePos x="0" y="0"/>
             <wp:positionH relativeFrom="column">
-              <wp:align>center</wp:align>
+              <wp:posOffset>729615</wp:posOffset>
             </wp:positionH>
             <wp:positionV relativeFrom="paragraph">
-              <wp:align>top</wp:align>
+              <wp:posOffset>176530</wp:posOffset>
             </wp:positionV>
             <wp:extent cx="4660265" cy="2621915"/>
             <wp:effectExtent l="0" t="0" r="0" b="0"/>
@@ -887,7 +2220,7 @@
                     </pic:cNvPicPr>
                   </pic:nvPicPr>
                   <pic:blipFill>
-                    <a:blip r:embed="rId7"/>
+                    <a:blip r:embed="rId10"/>
                     <a:stretch>
                       <a:fillRect/>
                     </a:stretch>
@@ -907,85 +2240,96 @@
           </wp:anchor>
         </w:drawing>
       </w:r>
+    </w:p>
+    <w:p>
+      <w:pPr>
+        <w:pStyle w:val="TextBody"/>
+      </w:pPr>
       <w:r>
         <w:br w:type="page"/>
       </w:r>
+      <w:bookmarkStart w:id="17" w:name="_GoBack"/>
+      <w:bookmarkEnd w:id="17"/>
     </w:p>
     <w:p>
       <w:pPr>
         <w:pStyle w:val="berschrift1"/>
       </w:pPr>
-      <w:bookmarkStart w:id="12" w:name="__RefHeading___Toc146_1369344316"/>
-      <w:bookmarkEnd w:id="12"/>
+      <w:bookmarkStart w:id="18" w:name="_Toc444843502"/>
       <w:r>
         <w:lastRenderedPageBreak/>
         <w:t>4. Architecture overview</w:t>
       </w:r>
+      <w:bookmarkEnd w:id="18"/>
     </w:p>
     <w:p>
       <w:pPr>
         <w:pStyle w:val="berschrift3"/>
       </w:pPr>
-      <w:bookmarkStart w:id="13" w:name="__RefHeading___Toc148_1369344316"/>
-      <w:bookmarkEnd w:id="13"/>
+      <w:bookmarkStart w:id="19" w:name="_Toc444843503"/>
       <w:r>
         <w:t>4.1 Basic architecture discussion</w:t>
       </w:r>
+      <w:bookmarkEnd w:id="19"/>
     </w:p>
     <w:p>
       <w:pPr>
         <w:pStyle w:val="TextBody"/>
       </w:pPr>
       <w:r>
-        <w:t xml:space="preserve">Scrooge will use a pseudo-microservice architecture. The well-known </w:t>
-      </w:r>
-      <w:r>
-        <w:t>microservice architecture will provide the flexibility to add modules to the program in a simple way while the “pseudo” part is important for performance reasons, meaning that services will not communicate over a message bus in a standardized format but in</w:t>
-      </w:r>
-      <w:r>
-        <w:t>stead communicate directly.</w:t>
+        <w:t>Scrooge will use a pseudo-</w:t>
+      </w:r>
+      <w:proofErr w:type="spellStart"/>
+      <w:r>
+        <w:t>microservice</w:t>
+      </w:r>
+      <w:proofErr w:type="spellEnd"/>
+      <w:r>
+        <w:t xml:space="preserve"> architecture. The well-known </w:t>
+      </w:r>
+      <w:proofErr w:type="spellStart"/>
+      <w:r>
+        <w:t>microservice</w:t>
+      </w:r>
+      <w:proofErr w:type="spellEnd"/>
+      <w:r>
+        <w:t xml:space="preserve"> architecture will provide the flexibility to add modules to the program in a simple way while the “pseudo” part is important for performance reasons, meaning that services will not communicate over a message bus in a standardized format but instead communicate directly.</w:t>
       </w:r>
     </w:p>
     <w:p>
       <w:pPr>
         <w:pStyle w:val="berschrift3"/>
       </w:pPr>
-      <w:bookmarkStart w:id="14" w:name="__RefHeading___Toc150_1369344316"/>
-      <w:bookmarkEnd w:id="14"/>
+      <w:bookmarkStart w:id="20" w:name="_Toc444843504"/>
       <w:r>
         <w:t>4.2 Service definition</w:t>
       </w:r>
+      <w:bookmarkEnd w:id="20"/>
     </w:p>
     <w:p>
       <w:pPr>
         <w:pStyle w:val="TextBody"/>
       </w:pPr>
       <w:r>
-        <w:t>A service in Scrooge will not be a separated process, instead it will be defined as a .NET class implementing a simple interface for basic communication. These can be loaded from the same assembly or libra</w:t>
-      </w:r>
-      <w:r>
-        <w:t>ry files located in a special location.</w:t>
+        <w:t>A service in Scrooge will not be a separated process, instead it will be defined as a .NET class implementing a simple interface for basic communication. These can be loaded from the same assembly or library files located in a special location.</w:t>
       </w:r>
     </w:p>
     <w:p>
       <w:pPr>
         <w:pStyle w:val="berschrift3"/>
       </w:pPr>
-      <w:bookmarkStart w:id="15" w:name="__RefHeading___Toc152_1369344316"/>
-      <w:bookmarkEnd w:id="15"/>
+      <w:bookmarkStart w:id="21" w:name="_Toc444843505"/>
       <w:r>
         <w:t>4.3 Service discovery</w:t>
       </w:r>
+      <w:bookmarkEnd w:id="21"/>
     </w:p>
     <w:p>
       <w:pPr>
         <w:pStyle w:val="TextBody"/>
       </w:pPr>
       <w:r>
-        <w:t xml:space="preserve">Service discovery will be provided by a central service controller (CSC) class. Services can register themselves on initialization and then be found using type-searching. The CSC will provide a </w:t>
-      </w:r>
-      <w:r>
-        <w:t>service using one of these distribution techniques: First-only, Last-only, Round-Robin; defaulting to Last-only.</w:t>
+        <w:t>Service discovery will be provided by a central service controller (CSC) class. Services can register themselves on initialization and then be found using type-searching. The CSC will provide a service using one of these distribution techniques: First-only, Last-only, Round-Robin; defaulting to Last-only.</w:t>
       </w:r>
     </w:p>
     <w:p>
@@ -1008,7 +2352,28 @@
           <w:rFonts w:ascii="Courier New" w:hAnsi="Courier New"/>
         </w:rPr>
         <w:tab/>
-        <w:t>ServiceController.Register(this);</w:t>
+      </w:r>
+      <w:proofErr w:type="spellStart"/>
+      <w:proofErr w:type="gramStart"/>
+      <w:r>
+        <w:rPr>
+          <w:rFonts w:ascii="Courier New" w:hAnsi="Courier New"/>
+        </w:rPr>
+        <w:t>ServiceController.Register</w:t>
+      </w:r>
+      <w:proofErr w:type="spellEnd"/>
+      <w:r>
+        <w:rPr>
+          <w:rFonts w:ascii="Courier New" w:hAnsi="Courier New"/>
+        </w:rPr>
+        <w:t>(</w:t>
+      </w:r>
+      <w:proofErr w:type="gramEnd"/>
+      <w:r>
+        <w:rPr>
+          <w:rFonts w:ascii="Courier New" w:hAnsi="Courier New"/>
+        </w:rPr>
+        <w:t>this);</w:t>
       </w:r>
     </w:p>
     <w:p>
@@ -1039,22 +2404,60 @@
         </w:rPr>
         <w:tab/>
       </w:r>
+      <w:proofErr w:type="spellStart"/>
+      <w:proofErr w:type="gramStart"/>
       <w:r>
         <w:rPr>
           <w:rFonts w:ascii="Courier New" w:hAnsi="Courier New"/>
         </w:rPr>
-        <w:t>ServiceController.GetService(typeof(IFooBarService));</w:t>
+        <w:t>ServiceController.GetService</w:t>
+      </w:r>
+      <w:proofErr w:type="spellEnd"/>
+      <w:r>
+        <w:rPr>
+          <w:rFonts w:ascii="Courier New" w:hAnsi="Courier New"/>
+        </w:rPr>
+        <w:t>(</w:t>
+      </w:r>
+      <w:proofErr w:type="spellStart"/>
+      <w:proofErr w:type="gramEnd"/>
+      <w:r>
+        <w:rPr>
+          <w:rFonts w:ascii="Courier New" w:hAnsi="Courier New"/>
+        </w:rPr>
+        <w:t>typeof</w:t>
+      </w:r>
+      <w:proofErr w:type="spellEnd"/>
+      <w:r>
+        <w:rPr>
+          <w:rFonts w:ascii="Courier New" w:hAnsi="Courier New"/>
+        </w:rPr>
+        <w:t>(</w:t>
+      </w:r>
+      <w:proofErr w:type="spellStart"/>
+      <w:r>
+        <w:rPr>
+          <w:rFonts w:ascii="Courier New" w:hAnsi="Courier New"/>
+        </w:rPr>
+        <w:t>IFooBarService</w:t>
+      </w:r>
+      <w:proofErr w:type="spellEnd"/>
+      <w:r>
+        <w:rPr>
+          <w:rFonts w:ascii="Courier New" w:hAnsi="Courier New"/>
+        </w:rPr>
+        <w:t>));</w:t>
       </w:r>
     </w:p>
     <w:p>
       <w:pPr>
         <w:pStyle w:val="berschrift3"/>
       </w:pPr>
-      <w:bookmarkStart w:id="16" w:name="__RefHeading___Toc154_1369344316"/>
-      <w:bookmarkEnd w:id="16"/>
+      <w:bookmarkStart w:id="22" w:name="_Toc444843506"/>
       <w:r>
         <w:t>4.4 Service communication</w:t>
       </w:r>
+      <w:bookmarkEnd w:id="22"/>
     </w:p>
     <w:p>
       <w:pPr>
@@ -1068,11 +2471,11 @@
       <w:pPr>
         <w:pStyle w:val="berschrift3"/>
       </w:pPr>
-      <w:bookmarkStart w:id="17" w:name="__RefHeading___Toc156_1369344316"/>
-      <w:bookmarkEnd w:id="17"/>
+      <w:bookmarkStart w:id="23" w:name="_Toc444843507"/>
       <w:r>
         <w:t>4.5 Important services</w:t>
       </w:r>
+      <w:bookmarkEnd w:id="23"/>
     </w:p>
     <w:p>
       <w:pPr>
@@ -1119,10 +2522,7 @@
         </w:numPr>
       </w:pPr>
       <w:r>
-        <w:t>Calculation services: Calculate different summarizations from financ</w:t>
-      </w:r>
-      <w:r>
-        <w:t>e data</w:t>
+        <w:t>Calculation services: Calculate different summarizations from finance data</w:t>
       </w:r>
     </w:p>
     <w:p>
@@ -1136,19 +2536,17 @@
     <w:p>
       <w:pPr>
         <w:pStyle w:val="berschrift1"/>
-      </w:pPr>
+        <w:rPr>
+          <w:b w:val="0"/>
+          <w:sz w:val="24"/>
+        </w:rPr>
+      </w:pPr>
+      <w:bookmarkStart w:id="24" w:name="_Toc444843508"/>
       <w:r>
         <w:lastRenderedPageBreak/>
         <w:t>5. Outlook</w:t>
       </w:r>
-    </w:p>
-    <w:p>
-      <w:pPr>
-        <w:pStyle w:val="berschrift3"/>
-      </w:pPr>
-      <w:r>
-        <w:t>5.1 Further project work</w:t>
-      </w:r>
+      <w:bookmarkEnd w:id="24"/>
     </w:p>
     <w:p>
       <w:pPr>
@@ -1158,15 +2556,32 @@
           <w:sz w:val="24"/>
         </w:rPr>
       </w:pPr>
-      <w:r>
+      <w:bookmarkStart w:id="25" w:name="_Toc444843509"/>
+      <w:r>
+        <w:t>5.1 Further project work</w:t>
+      </w:r>
+      <w:bookmarkEnd w:id="25"/>
+    </w:p>
+    <w:p>
+      <w:pPr>
+        <w:pStyle w:val="berschrift3"/>
         <w:rPr>
           <w:b w:val="0"/>
           <w:sz w:val="24"/>
         </w:rPr>
+      </w:pPr>
+      <w:bookmarkStart w:id="26" w:name="_Toc444843480"/>
+      <w:r>
+        <w:rPr>
+          <w:b w:val="0"/>
+          <w:sz w:val="24"/>
+        </w:rPr>
         <w:t>The project will be considered open source from the moment the contracted work is done. From there onwards it will be distributed online and open for change requests (pull requests). The code will be licensed under the GNUv3 license.</w:t>
       </w:r>
+      <w:bookmarkEnd w:id="26"/>
     </w:p>
     <w:sectPr>
+      <w:footerReference w:type="default" r:id="rId11"/>
       <w:pgSz w:w="11906" w:h="16838"/>
       <w:pgMar w:top="1134" w:right="1134" w:bottom="1134" w:left="1134" w:header="0" w:footer="0" w:gutter="0"/>
       <w:cols w:space="720"/>
@@ -1175,6 +2590,153 @@
     </w:sectPr>
   </w:body>
 </w:document>
+</file>
+
+<file path=word/endnotes.xml><?xml version="1.0" encoding="utf-8"?>
+<w:endnotes xmlns:wpc="http://schemas.microsoft.com/office/word/2010/wordprocessingCanvas" xmlns:mc="http://schemas.openxmlformats.org/markup-compatibility/2006" xmlns:o="urn:schemas-microsoft-com:office:office" xmlns:r="http://schemas.openxmlformats.org/officeDocument/2006/relationships" xmlns:m="http://schemas.openxmlformats.org/officeDocument/2006/math" xmlns:v="urn:schemas-microsoft-com:vml" xmlns:wp14="http://schemas.microsoft.com/office/word/2010/wordprocessingDrawing" xmlns:wp="http://schemas.openxmlformats.org/drawingml/2006/wordprocessingDrawing" xmlns:w10="urn:schemas-microsoft-com:office:word" xmlns:w="http://schemas.openxmlformats.org/wordprocessingml/2006/main" xmlns:w14="http://schemas.microsoft.com/office/word/2010/wordml" xmlns:w15="http://schemas.microsoft.com/office/word/2012/wordml" xmlns:wpg="http://schemas.microsoft.com/office/word/2010/wordprocessingGroup" xmlns:wpi="http://schemas.microsoft.com/office/word/2010/wordprocessingInk" xmlns:wne="http://schemas.microsoft.com/office/word/2006/wordml" xmlns:wps="http://schemas.microsoft.com/office/word/2010/wordprocessingShape" mc:Ignorable="w14 w15 wp14">
+  <w:endnote w:type="separator" w:id="-1">
+    <w:p>
+      <w:r>
+        <w:separator/>
+      </w:r>
+    </w:p>
+  </w:endnote>
+  <w:endnote w:type="continuationSeparator" w:id="0">
+    <w:p>
+      <w:r>
+        <w:continuationSeparator/>
+      </w:r>
+    </w:p>
+  </w:endnote>
+</w:endnotes>
+</file>
+
+<file path=word/footer1.xml><?xml version="1.0" encoding="utf-8"?>
+<w:ftr xmlns:wpc="http://schemas.microsoft.com/office/word/2010/wordprocessingCanvas" xmlns:mc="http://schemas.openxmlformats.org/markup-compatibility/2006" xmlns:o="urn:schemas-microsoft-com:office:office" xmlns:r="http://schemas.openxmlformats.org/officeDocument/2006/relationships" xmlns:m="http://schemas.openxmlformats.org/officeDocument/2006/math" xmlns:v="urn:schemas-microsoft-com:vml" xmlns:wp14="http://schemas.microsoft.com/office/word/2010/wordprocessingDrawing" xmlns:wp="http://schemas.openxmlformats.org/drawingml/2006/wordprocessingDrawing" xmlns:w10="urn:schemas-microsoft-com:office:word" xmlns:w="http://schemas.openxmlformats.org/wordprocessingml/2006/main" xmlns:w14="http://schemas.microsoft.com/office/word/2010/wordml" xmlns:w15="http://schemas.microsoft.com/office/word/2012/wordml" xmlns:wpg="http://schemas.microsoft.com/office/word/2010/wordprocessingGroup" xmlns:wpi="http://schemas.microsoft.com/office/word/2010/wordprocessingInk" xmlns:wne="http://schemas.microsoft.com/office/word/2006/wordml" xmlns:wps="http://schemas.microsoft.com/office/word/2010/wordprocessingShape" mc:Ignorable="w14 w15 wp14">
+  <w:p>
+    <w:pPr>
+      <w:tabs>
+        <w:tab w:val="center" w:pos="4550"/>
+        <w:tab w:val="left" w:pos="5818"/>
+      </w:tabs>
+      <w:ind w:right="260"/>
+      <w:jc w:val="right"/>
+      <w:rPr>
+        <w:color w:val="222A35" w:themeColor="text2" w:themeShade="80"/>
+      </w:rPr>
+    </w:pPr>
+    <w:r>
+      <w:rPr>
+        <w:color w:val="8496B0" w:themeColor="text2" w:themeTint="99"/>
+        <w:spacing w:val="60"/>
+        <w:lang w:val="de-DE"/>
+      </w:rPr>
+      <w:t>Seite</w:t>
+    </w:r>
+    <w:r>
+      <w:rPr>
+        <w:color w:val="8496B0" w:themeColor="text2" w:themeTint="99"/>
+        <w:lang w:val="de-DE"/>
+      </w:rPr>
+      <w:t xml:space="preserve"> </w:t>
+    </w:r>
+    <w:r>
+      <w:rPr>
+        <w:color w:val="323E4F" w:themeColor="text2" w:themeShade="BF"/>
+      </w:rPr>
+      <w:fldChar w:fldCharType="begin"/>
+    </w:r>
+    <w:r>
+      <w:rPr>
+        <w:color w:val="323E4F" w:themeColor="text2" w:themeShade="BF"/>
+      </w:rPr>
+      <w:instrText>PAGE   \* MERGEFORMAT</w:instrText>
+    </w:r>
+    <w:r>
+      <w:rPr>
+        <w:color w:val="323E4F" w:themeColor="text2" w:themeShade="BF"/>
+      </w:rPr>
+      <w:fldChar w:fldCharType="separate"/>
+    </w:r>
+    <w:r>
+      <w:rPr>
+        <w:noProof/>
+        <w:color w:val="323E4F" w:themeColor="text2" w:themeShade="BF"/>
+        <w:lang w:val="de-DE"/>
+      </w:rPr>
+      <w:t>5</w:t>
+    </w:r>
+    <w:r>
+      <w:rPr>
+        <w:color w:val="323E4F" w:themeColor="text2" w:themeShade="BF"/>
+      </w:rPr>
+      <w:fldChar w:fldCharType="end"/>
+    </w:r>
+    <w:r>
+      <w:rPr>
+        <w:color w:val="323E4F" w:themeColor="text2" w:themeShade="BF"/>
+        <w:lang w:val="de-DE"/>
+      </w:rPr>
+      <w:t xml:space="preserve"> | </w:t>
+    </w:r>
+    <w:r>
+      <w:rPr>
+        <w:color w:val="323E4F" w:themeColor="text2" w:themeShade="BF"/>
+      </w:rPr>
+      <w:fldChar w:fldCharType="begin"/>
+    </w:r>
+    <w:r>
+      <w:rPr>
+        <w:color w:val="323E4F" w:themeColor="text2" w:themeShade="BF"/>
+      </w:rPr>
+      <w:instrText>NUMPAGES  \* Arabic  \* MERGEFORMAT</w:instrText>
+    </w:r>
+    <w:r>
+      <w:rPr>
+        <w:color w:val="323E4F" w:themeColor="text2" w:themeShade="BF"/>
+      </w:rPr>
+      <w:fldChar w:fldCharType="separate"/>
+    </w:r>
+    <w:r>
+      <w:rPr>
+        <w:noProof/>
+        <w:color w:val="323E4F" w:themeColor="text2" w:themeShade="BF"/>
+        <w:lang w:val="de-DE"/>
+      </w:rPr>
+      <w:t>7</w:t>
+    </w:r>
+    <w:r>
+      <w:rPr>
+        <w:color w:val="323E4F" w:themeColor="text2" w:themeShade="BF"/>
+      </w:rPr>
+      <w:fldChar w:fldCharType="end"/>
+    </w:r>
+  </w:p>
+  <w:p>
+    <w:pPr>
+      <w:pStyle w:val="Fuzeile"/>
+    </w:pPr>
+  </w:p>
+</w:ftr>
+</file>
+
+<file path=word/footnotes.xml><?xml version="1.0" encoding="utf-8"?>
+<w:footnotes xmlns:wpc="http://schemas.microsoft.com/office/word/2010/wordprocessingCanvas" xmlns:mc="http://schemas.openxmlformats.org/markup-compatibility/2006" xmlns:o="urn:schemas-microsoft-com:office:office" xmlns:r="http://schemas.openxmlformats.org/officeDocument/2006/relationships" xmlns:m="http://schemas.openxmlformats.org/officeDocument/2006/math" xmlns:v="urn:schemas-microsoft-com:vml" xmlns:wp14="http://schemas.microsoft.com/office/word/2010/wordprocessingDrawing" xmlns:wp="http://schemas.openxmlformats.org/drawingml/2006/wordprocessingDrawing" xmlns:w10="urn:schemas-microsoft-com:office:word" xmlns:w="http://schemas.openxmlformats.org/wordprocessingml/2006/main" xmlns:w14="http://schemas.microsoft.com/office/word/2010/wordml" xmlns:w15="http://schemas.microsoft.com/office/word/2012/wordml" xmlns:wpg="http://schemas.microsoft.com/office/word/2010/wordprocessingGroup" xmlns:wpi="http://schemas.microsoft.com/office/word/2010/wordprocessingInk" xmlns:wne="http://schemas.microsoft.com/office/word/2006/wordml" xmlns:wps="http://schemas.microsoft.com/office/word/2010/wordprocessingShape" mc:Ignorable="w14 w15 wp14">
+  <w:footnote w:type="separator" w:id="-1">
+    <w:p>
+      <w:r>
+        <w:separator/>
+      </w:r>
+    </w:p>
+  </w:footnote>
+  <w:footnote w:type="continuationSeparator" w:id="0">
+    <w:p>
+      <w:r>
+        <w:continuationSeparator/>
+      </w:r>
+    </w:p>
+  </w:footnote>
+</w:footnotes>
 </file>
 
 <file path=word/numbering.xml><?xml version="1.0" encoding="utf-8"?>
@@ -2342,6 +3904,62 @@
       <w:u w:val="single"/>
     </w:rPr>
   </w:style>
+  <w:style w:type="paragraph" w:styleId="Inhaltsverzeichnisberschrift">
+    <w:name w:val="TOC Heading"/>
+    <w:basedOn w:val="berschrift1"/>
+    <w:next w:val="Standard"/>
+    <w:uiPriority w:val="39"/>
+    <w:unhideWhenUsed/>
+    <w:qFormat/>
+    <w:rsid w:val="0031103E"/>
+    <w:pPr>
+      <w:keepLines/>
+      <w:widowControl/>
+      <w:spacing w:after="0" w:line="259" w:lineRule="auto"/>
+      <w:outlineLvl w:val="9"/>
+    </w:pPr>
+    <w:rPr>
+      <w:rFonts w:asciiTheme="majorHAnsi" w:eastAsiaTheme="majorEastAsia" w:hAnsiTheme="majorHAnsi" w:cstheme="majorBidi"/>
+      <w:b w:val="0"/>
+      <w:color w:val="2E74B5" w:themeColor="accent1" w:themeShade="BF"/>
+      <w:sz w:val="32"/>
+      <w:szCs w:val="32"/>
+      <w:lang w:val="de-AT" w:eastAsia="de-AT" w:bidi="ar-SA"/>
+    </w:rPr>
+  </w:style>
+  <w:style w:type="paragraph" w:styleId="Verzeichnis1">
+    <w:name w:val="toc 1"/>
+    <w:basedOn w:val="Standard"/>
+    <w:next w:val="Standard"/>
+    <w:autoRedefine/>
+    <w:uiPriority w:val="39"/>
+    <w:unhideWhenUsed/>
+    <w:rsid w:val="00C236F1"/>
+    <w:pPr>
+      <w:spacing w:after="100"/>
+    </w:pPr>
+    <w:rPr>
+      <w:rFonts w:cs="Mangal"/>
+      <w:szCs w:val="21"/>
+    </w:rPr>
+  </w:style>
+  <w:style w:type="paragraph" w:styleId="Verzeichnis3">
+    <w:name w:val="toc 3"/>
+    <w:basedOn w:val="Standard"/>
+    <w:next w:val="Standard"/>
+    <w:autoRedefine/>
+    <w:uiPriority w:val="39"/>
+    <w:unhideWhenUsed/>
+    <w:rsid w:val="0031103E"/>
+    <w:pPr>
+      <w:spacing w:after="100"/>
+      <w:ind w:left="480"/>
+    </w:pPr>
+    <w:rPr>
+      <w:rFonts w:cs="Mangal"/>
+      <w:szCs w:val="21"/>
+    </w:rPr>
+  </w:style>
 </w:styles>
 </file>
 
@@ -2604,4 +4222,16 @@
     </a:ext>
   </a:extLst>
 </a:theme>
+</file>
+
+<file path=customXml/item1.xml><?xml version="1.0" encoding="utf-8"?>
+<b:Sources xmlns:b="http://schemas.openxmlformats.org/officeDocument/2006/bibliography" xmlns="http://schemas.openxmlformats.org/officeDocument/2006/bibliography" SelectedStyle="\APASixthEditionOfficeOnline.xsl" StyleName="APA" Version="6"/>
+</file>
+
+<file path=customXml/itemProps1.xml><?xml version="1.0" encoding="utf-8"?>
+<ds:datastoreItem xmlns:ds="http://schemas.openxmlformats.org/officeDocument/2006/customXml" ds:itemID="{738A2AF9-91AD-46C9-A59A-972819A047D0}">
+  <ds:schemaRefs>
+    <ds:schemaRef ds:uri="http://schemas.openxmlformats.org/officeDocument/2006/bibliography"/>
+  </ds:schemaRefs>
+</ds:datastoreItem>
 </file>
</xml_diff>

<commit_message>
FSD done for real
</commit_message>
<xml_diff>
--- a/FSD.docx
+++ b/FSD.docx
@@ -1964,30 +1964,6 @@
     </w:p>
     <w:p>
       <w:pPr>
-        <w:pStyle w:val="TextBody"/>
-        <w:rPr>
-          <w:b/>
-          <w:sz w:val="28"/>
-        </w:rPr>
-      </w:pPr>
-      <w:r>
-        <w:rPr>
-          <w:b/>
-          <w:sz w:val="28"/>
-        </w:rPr>
-        <w:t>2.1.1 Frontend Design</w:t>
-      </w:r>
-    </w:p>
-    <w:p>
-      <w:pPr>
-        <w:pStyle w:val="TextBody"/>
-      </w:pPr>
-      <w:r>
-        <w:t>The front end will used a tabbed design. This means that different functions will be available under different categories. Another important feature will be the warning bar – a status bar that will display helpful information to the user. The different features themselves will mostly be implemented using grid designs plus the default WPF control scheme.</w:t>
-      </w:r>
-    </w:p>
-    <w:p>
-      <w:pPr>
         <w:pStyle w:val="berschrift3"/>
       </w:pPr>
       <w:bookmarkStart w:id="12" w:name="_Toc444843497"/>
@@ -2134,6 +2110,16 @@
         <w:pStyle w:val="TextBody"/>
       </w:pPr>
       <w:r>
+        <w:t>Also, a so called warning indicator will be placed at the top of the UI which will provide information about immediate actions that can or have to be taken.</w:t>
+      </w:r>
+      <w:bookmarkStart w:id="16" w:name="_GoBack"/>
+      <w:bookmarkEnd w:id="16"/>
+    </w:p>
+    <w:p>
+      <w:pPr>
+        <w:pStyle w:val="TextBody"/>
+      </w:pPr>
+      <w:r>
         <w:t xml:space="preserve">The general gist of the application is to provide necessary functions in a </w:t>
       </w:r>
       <w:r>
@@ -2147,11 +2133,11 @@
       <w:pPr>
         <w:pStyle w:val="berschrift3"/>
       </w:pPr>
-      <w:bookmarkStart w:id="16" w:name="_Toc444843501"/>
+      <w:bookmarkStart w:id="17" w:name="_Toc444843501"/>
       <w:r>
         <w:t>3.2 UI Concept Drawing</w:t>
       </w:r>
-      <w:bookmarkEnd w:id="16"/>
+      <w:bookmarkEnd w:id="17"/>
       <w:r>
         <w:t>s</w:t>
       </w:r>
@@ -2284,8 +2270,6 @@
       <w:r>
         <w:br w:type="page"/>
       </w:r>
-      <w:bookmarkStart w:id="17" w:name="_GoBack"/>
-      <w:bookmarkEnd w:id="17"/>
     </w:p>
     <w:p>
       <w:pPr>
@@ -2620,7 +2604,7 @@
         <w:color w:val="323E4F" w:themeColor="text2" w:themeShade="BF"/>
         <w:lang w:val="de-DE"/>
       </w:rPr>
-      <w:t>5</w:t>
+      <w:t>4</w:t>
     </w:r>
     <w:r>
       <w:rPr>
@@ -4185,7 +4169,7 @@
 </file>
 
 <file path=customXml/itemProps1.xml><?xml version="1.0" encoding="utf-8"?>
-<ds:datastoreItem xmlns:ds="http://schemas.openxmlformats.org/officeDocument/2006/customXml" ds:itemID="{F7B6E75C-8340-40DB-8457-7E33CA226A78}">
+<ds:datastoreItem xmlns:ds="http://schemas.openxmlformats.org/officeDocument/2006/customXml" ds:itemID="{82362F2D-5ACC-4F9F-9CC9-AAFE11B2439E}">
   <ds:schemaRefs>
     <ds:schemaRef ds:uri="http://schemas.openxmlformats.org/officeDocument/2006/bibliography"/>
   </ds:schemaRefs>

</xml_diff>

<commit_message>
More service work, began storage implementation
</commit_message>
<xml_diff>
--- a/FSD.docx
+++ b/FSD.docx
@@ -1977,18 +1977,32 @@
         <w:pStyle w:val="TextBody"/>
       </w:pPr>
       <w:r>
-        <w:t>The data will be stored in a SQLite database. It will be accessed using Microsoft Entity Framework, version 6 (stable). The database will be created using code-first techniques, meaning that manual SQL statement dispatching is not required (except for testing).</w:t>
+        <w:t xml:space="preserve">The data will be stored in a SQLite database. It will be accessed using Microsoft Entity Framework, version </w:t>
+      </w:r>
+      <w:r>
+        <w:t>7</w:t>
+      </w:r>
+      <w:r>
+        <w:t xml:space="preserve"> (</w:t>
+      </w:r>
+      <w:r>
+        <w:t>prerelease; this allows for SQLite code-first</w:t>
+      </w:r>
+      <w:bookmarkStart w:id="13" w:name="_GoBack"/>
+      <w:bookmarkEnd w:id="13"/>
+      <w:r>
+        <w:t>). The database will be created using code-first techniques, meaning that manual SQL statement dispatching is not required (except for testing).</w:t>
       </w:r>
     </w:p>
     <w:p>
       <w:pPr>
         <w:pStyle w:val="berschrift3"/>
       </w:pPr>
-      <w:bookmarkStart w:id="13" w:name="_Toc444843498"/>
+      <w:bookmarkStart w:id="14" w:name="_Toc444843498"/>
       <w:r>
         <w:t>2.3 Programming languages</w:t>
       </w:r>
-      <w:bookmarkEnd w:id="13"/>
+      <w:bookmarkEnd w:id="14"/>
     </w:p>
     <w:p>
       <w:pPr>
@@ -2072,22 +2086,22 @@
       <w:pPr>
         <w:pStyle w:val="berschrift1"/>
       </w:pPr>
-      <w:bookmarkStart w:id="14" w:name="_Toc444843499"/>
+      <w:bookmarkStart w:id="15" w:name="_Toc444843499"/>
       <w:r>
         <w:lastRenderedPageBreak/>
         <w:t>3 UI Overview</w:t>
       </w:r>
-      <w:bookmarkEnd w:id="14"/>
+      <w:bookmarkEnd w:id="15"/>
     </w:p>
     <w:p>
       <w:pPr>
         <w:pStyle w:val="berschrift3"/>
       </w:pPr>
-      <w:bookmarkStart w:id="15" w:name="_Toc444843500"/>
+      <w:bookmarkStart w:id="16" w:name="_Toc444843500"/>
       <w:r>
         <w:t>3.1 User Interface Concepts</w:t>
       </w:r>
-      <w:bookmarkEnd w:id="15"/>
+      <w:bookmarkEnd w:id="16"/>
     </w:p>
     <w:p>
       <w:pPr>
@@ -2112,8 +2126,6 @@
       <w:r>
         <w:t>Also, a so called warning indicator will be placed at the top of the UI which will provide information about immediate actions that can or have to be taken.</w:t>
       </w:r>
-      <w:bookmarkStart w:id="16" w:name="_GoBack"/>
-      <w:bookmarkEnd w:id="16"/>
     </w:p>
     <w:p>
       <w:pPr>
@@ -2604,7 +2616,7 @@
         <w:color w:val="323E4F" w:themeColor="text2" w:themeShade="BF"/>
         <w:lang w:val="de-DE"/>
       </w:rPr>
-      <w:t>4</w:t>
+      <w:t>3</w:t>
     </w:r>
     <w:r>
       <w:rPr>
@@ -4169,7 +4181,7 @@
 </file>
 
 <file path=customXml/itemProps1.xml><?xml version="1.0" encoding="utf-8"?>
-<ds:datastoreItem xmlns:ds="http://schemas.openxmlformats.org/officeDocument/2006/customXml" ds:itemID="{82362F2D-5ACC-4F9F-9CC9-AAFE11B2439E}">
+<ds:datastoreItem xmlns:ds="http://schemas.openxmlformats.org/officeDocument/2006/customXml" ds:itemID="{07E5F6C4-D0A4-4A74-AB82-3A998B26AE97}">
   <ds:schemaRefs>
     <ds:schemaRef ds:uri="http://schemas.openxmlformats.org/officeDocument/2006/bibliography"/>
   </ds:schemaRefs>

</xml_diff>